<commit_message>
updated appendix in developer manaul
</commit_message>
<xml_diff>
--- a/V0.1/QuickLyst Developer Manual.docx
+++ b/V0.1/QuickLyst Developer Manual.docx
@@ -4,6 +4,13 @@
   <w:body>
     <w:sdt>
       <w:sdtPr>
+        <w:rPr>
+          <w:rFonts w:asciiTheme="minorHAnsi" w:eastAsiaTheme="minorEastAsia" w:hAnsiTheme="minorHAnsi" w:cstheme="minorBidi"/>
+          <w:color w:val="auto"/>
+          <w:sz w:val="22"/>
+          <w:szCs w:val="22"/>
+          <w:lang w:val="en-SG" w:eastAsia="zh-CN"/>
+        </w:rPr>
         <w:id w:val="-742871875"/>
         <w:docPartObj>
           <w:docPartGallery w:val="Table of Contents"/>
@@ -12,14 +19,9 @@
       </w:sdtPr>
       <w:sdtEndPr>
         <w:rPr>
-          <w:rFonts w:asciiTheme="minorHAnsi" w:eastAsiaTheme="minorEastAsia" w:hAnsiTheme="minorHAnsi" w:cstheme="minorBidi"/>
           <w:b/>
           <w:bCs/>
           <w:noProof/>
-          <w:color w:val="auto"/>
-          <w:sz w:val="22"/>
-          <w:szCs w:val="22"/>
-          <w:lang w:val="en-SG" w:eastAsia="zh-CN"/>
         </w:rPr>
       </w:sdtEndPr>
       <w:sdtContent>
@@ -51,7 +53,7 @@
           <w:r>
             <w:fldChar w:fldCharType="separate"/>
           </w:r>
-          <w:hyperlink w:anchor="_Toc414198821" w:history="1">
+          <w:hyperlink w:anchor="_Toc414199768" w:history="1">
             <w:r>
               <w:rPr>
                 <w:rStyle w:val="Hyperlink"/>
@@ -91,7 +93,7 @@
                 <w:noProof/>
                 <w:webHidden/>
               </w:rPr>
-              <w:instrText xml:space="preserve"> PAGEREF _Toc414198821 \h </w:instrText>
+              <w:instrText xml:space="preserve"> PAGEREF _Toc414199768 \h </w:instrText>
             </w:r>
             <w:r>
               <w:rPr>
@@ -133,7 +135,7 @@
               <w:noProof/>
             </w:rPr>
           </w:pPr>
-          <w:hyperlink w:anchor="_Toc414198822" w:history="1">
+          <w:hyperlink w:anchor="_Toc414199769" w:history="1">
             <w:r>
               <w:rPr>
                 <w:rStyle w:val="Hyperlink"/>
@@ -173,7 +175,7 @@
                 <w:noProof/>
                 <w:webHidden/>
               </w:rPr>
-              <w:instrText xml:space="preserve"> PAGEREF _Toc414198822 \h </w:instrText>
+              <w:instrText xml:space="preserve"> PAGEREF _Toc414199769 \h </w:instrText>
             </w:r>
             <w:r>
               <w:rPr>
@@ -215,7 +217,7 @@
               <w:noProof/>
             </w:rPr>
           </w:pPr>
-          <w:hyperlink w:anchor="_Toc414198823" w:history="1">
+          <w:hyperlink w:anchor="_Toc414199770" w:history="1">
             <w:r>
               <w:rPr>
                 <w:rStyle w:val="Hyperlink"/>
@@ -255,7 +257,7 @@
                 <w:noProof/>
                 <w:webHidden/>
               </w:rPr>
-              <w:instrText xml:space="preserve"> PAGEREF _Toc414198823 \h </w:instrText>
+              <w:instrText xml:space="preserve"> PAGEREF _Toc414199770 \h </w:instrText>
             </w:r>
             <w:r>
               <w:rPr>
@@ -297,7 +299,7 @@
               <w:noProof/>
             </w:rPr>
           </w:pPr>
-          <w:hyperlink w:anchor="_Toc414198824" w:history="1">
+          <w:hyperlink w:anchor="_Toc414199771" w:history="1">
             <w:r>
               <w:rPr>
                 <w:rStyle w:val="Hyperlink"/>
@@ -337,7 +339,7 @@
                 <w:noProof/>
                 <w:webHidden/>
               </w:rPr>
-              <w:instrText xml:space="preserve"> PAGEREF _Toc414198824 \h </w:instrText>
+              <w:instrText xml:space="preserve"> PAGEREF _Toc414199771 \h </w:instrText>
             </w:r>
             <w:r>
               <w:rPr>
@@ -379,7 +381,7 @@
               <w:noProof/>
             </w:rPr>
           </w:pPr>
-          <w:hyperlink w:anchor="_Toc414198825" w:history="1">
+          <w:hyperlink w:anchor="_Toc414199772" w:history="1">
             <w:r>
               <w:rPr>
                 <w:rStyle w:val="Hyperlink"/>
@@ -419,7 +421,7 @@
                 <w:noProof/>
                 <w:webHidden/>
               </w:rPr>
-              <w:instrText xml:space="preserve"> PAGEREF _Toc414198825 \h </w:instrText>
+              <w:instrText xml:space="preserve"> PAGEREF _Toc414199772 \h </w:instrText>
             </w:r>
             <w:r>
               <w:rPr>
@@ -461,7 +463,7 @@
               <w:noProof/>
             </w:rPr>
           </w:pPr>
-          <w:hyperlink w:anchor="_Toc414198826" w:history="1">
+          <w:hyperlink w:anchor="_Toc414199773" w:history="1">
             <w:r>
               <w:rPr>
                 <w:rStyle w:val="Hyperlink"/>
@@ -501,7 +503,7 @@
                 <w:noProof/>
                 <w:webHidden/>
               </w:rPr>
-              <w:instrText xml:space="preserve"> PAGEREF _Toc414198826 \h </w:instrText>
+              <w:instrText xml:space="preserve"> PAGEREF _Toc414199773 \h </w:instrText>
             </w:r>
             <w:r>
               <w:rPr>
@@ -543,7 +545,7 @@
               <w:noProof/>
             </w:rPr>
           </w:pPr>
-          <w:hyperlink w:anchor="_Toc414198827" w:history="1">
+          <w:hyperlink w:anchor="_Toc414199774" w:history="1">
             <w:r>
               <w:rPr>
                 <w:rStyle w:val="Hyperlink"/>
@@ -583,7 +585,7 @@
                 <w:noProof/>
                 <w:webHidden/>
               </w:rPr>
-              <w:instrText xml:space="preserve"> PAGEREF _Toc414198827 \h </w:instrText>
+              <w:instrText xml:space="preserve"> PAGEREF _Toc414199774 \h </w:instrText>
             </w:r>
             <w:r>
               <w:rPr>
@@ -625,7 +627,7 @@
               <w:noProof/>
             </w:rPr>
           </w:pPr>
-          <w:hyperlink w:anchor="_Toc414198828" w:history="1">
+          <w:hyperlink w:anchor="_Toc414199775" w:history="1">
             <w:r>
               <w:rPr>
                 <w:rStyle w:val="Hyperlink"/>
@@ -665,7 +667,7 @@
                 <w:noProof/>
                 <w:webHidden/>
               </w:rPr>
-              <w:instrText xml:space="preserve"> PAGEREF _Toc414198828 \h </w:instrText>
+              <w:instrText xml:space="preserve"> PAGEREF _Toc414199775 \h </w:instrText>
             </w:r>
             <w:r>
               <w:rPr>
@@ -707,7 +709,7 @@
               <w:noProof/>
             </w:rPr>
           </w:pPr>
-          <w:hyperlink w:anchor="_Toc414198829" w:history="1">
+          <w:hyperlink w:anchor="_Toc414199776" w:history="1">
             <w:r>
               <w:rPr>
                 <w:rStyle w:val="Hyperlink"/>
@@ -747,7 +749,7 @@
                 <w:noProof/>
                 <w:webHidden/>
               </w:rPr>
-              <w:instrText xml:space="preserve"> PAGEREF _Toc414198829 \h </w:instrText>
+              <w:instrText xml:space="preserve"> PAGEREF _Toc414199776 \h </w:instrText>
             </w:r>
             <w:r>
               <w:rPr>
@@ -789,7 +791,7 @@
               <w:noProof/>
             </w:rPr>
           </w:pPr>
-          <w:hyperlink w:anchor="_Toc414198830" w:history="1">
+          <w:hyperlink w:anchor="_Toc414199777" w:history="1">
             <w:r>
               <w:rPr>
                 <w:rStyle w:val="Hyperlink"/>
@@ -829,7 +831,7 @@
                 <w:noProof/>
                 <w:webHidden/>
               </w:rPr>
-              <w:instrText xml:space="preserve"> PAGEREF _Toc414198830 \h </w:instrText>
+              <w:instrText xml:space="preserve"> PAGEREF _Toc414199777 \h </w:instrText>
             </w:r>
             <w:r>
               <w:rPr>
@@ -871,7 +873,7 @@
               <w:noProof/>
             </w:rPr>
           </w:pPr>
-          <w:hyperlink w:anchor="_Toc414198831" w:history="1">
+          <w:hyperlink w:anchor="_Toc414199778" w:history="1">
             <w:r>
               <w:rPr>
                 <w:rStyle w:val="Hyperlink"/>
@@ -911,7 +913,7 @@
                 <w:noProof/>
                 <w:webHidden/>
               </w:rPr>
-              <w:instrText xml:space="preserve"> PAGEREF _Toc414198831 \h </w:instrText>
+              <w:instrText xml:space="preserve"> PAGEREF _Toc414199778 \h </w:instrText>
             </w:r>
             <w:r>
               <w:rPr>
@@ -953,7 +955,7 @@
               <w:noProof/>
             </w:rPr>
           </w:pPr>
-          <w:hyperlink w:anchor="_Toc414198832" w:history="1">
+          <w:hyperlink w:anchor="_Toc414199779" w:history="1">
             <w:r>
               <w:rPr>
                 <w:rStyle w:val="Hyperlink"/>
@@ -993,7 +995,7 @@
                 <w:noProof/>
                 <w:webHidden/>
               </w:rPr>
-              <w:instrText xml:space="preserve"> PAGEREF _Toc414198832 \h </w:instrText>
+              <w:instrText xml:space="preserve"> PAGEREF _Toc414199779 \h </w:instrText>
             </w:r>
             <w:r>
               <w:rPr>
@@ -1035,7 +1037,7 @@
               <w:noProof/>
             </w:rPr>
           </w:pPr>
-          <w:hyperlink w:anchor="_Toc414198833" w:history="1">
+          <w:hyperlink w:anchor="_Toc414199780" w:history="1">
             <w:r>
               <w:rPr>
                 <w:rStyle w:val="Hyperlink"/>
@@ -1075,7 +1077,7 @@
                 <w:noProof/>
                 <w:webHidden/>
               </w:rPr>
-              <w:instrText xml:space="preserve"> PAGEREF _Toc414198833 \h </w:instrText>
+              <w:instrText xml:space="preserve"> PAGEREF _Toc414199780 \h </w:instrText>
             </w:r>
             <w:r>
               <w:rPr>
@@ -1117,7 +1119,7 @@
               <w:noProof/>
             </w:rPr>
           </w:pPr>
-          <w:hyperlink w:anchor="_Toc414198834" w:history="1">
+          <w:hyperlink w:anchor="_Toc414199781" w:history="1">
             <w:r>
               <w:rPr>
                 <w:rStyle w:val="Hyperlink"/>
@@ -1157,7 +1159,7 @@
                 <w:noProof/>
                 <w:webHidden/>
               </w:rPr>
-              <w:instrText xml:space="preserve"> PAGEREF _Toc414198834 \h </w:instrText>
+              <w:instrText xml:space="preserve"> PAGEREF _Toc414199781 \h </w:instrText>
             </w:r>
             <w:r>
               <w:rPr>
@@ -1199,7 +1201,7 @@
               <w:noProof/>
             </w:rPr>
           </w:pPr>
-          <w:hyperlink w:anchor="_Toc414198835" w:history="1">
+          <w:hyperlink w:anchor="_Toc414199782" w:history="1">
             <w:r>
               <w:rPr>
                 <w:rStyle w:val="Hyperlink"/>
@@ -1239,7 +1241,7 @@
                 <w:noProof/>
                 <w:webHidden/>
               </w:rPr>
-              <w:instrText xml:space="preserve"> PAGEREF _Toc414198835 \h </w:instrText>
+              <w:instrText xml:space="preserve"> PAGEREF _Toc414199782 \h </w:instrText>
             </w:r>
             <w:r>
               <w:rPr>
@@ -1281,7 +1283,7 @@
               <w:noProof/>
             </w:rPr>
           </w:pPr>
-          <w:hyperlink w:anchor="_Toc414198836" w:history="1">
+          <w:hyperlink w:anchor="_Toc414199783" w:history="1">
             <w:r>
               <w:rPr>
                 <w:rStyle w:val="Hyperlink"/>
@@ -1323,7 +1325,7 @@
                 <w:noProof/>
                 <w:webHidden/>
               </w:rPr>
-              <w:instrText xml:space="preserve"> PAGEREF _Toc414198836 \h </w:instrText>
+              <w:instrText xml:space="preserve"> PAGEREF _Toc414199783 \h </w:instrText>
             </w:r>
             <w:r>
               <w:rPr>
@@ -1355,6 +1357,72 @@
           </w:hyperlink>
         </w:p>
         <w:p>
+          <w:pPr>
+            <w:pStyle w:val="TOC2"/>
+            <w:tabs>
+              <w:tab w:val="right" w:leader="dot" w:pos="9016"/>
+            </w:tabs>
+            <w:rPr>
+              <w:noProof/>
+            </w:rPr>
+          </w:pPr>
+          <w:hyperlink w:anchor="_Toc414199784" w:history="1">
+            <w:r>
+              <w:rPr>
+                <w:rStyle w:val="Hyperlink"/>
+                <w:noProof/>
+              </w:rPr>
+              <w:t>Appendix A- Sequence diagrams for QLLogic</w:t>
+            </w:r>
+            <w:r>
+              <w:rPr>
+                <w:noProof/>
+                <w:webHidden/>
+              </w:rPr>
+              <w:tab/>
+            </w:r>
+            <w:r>
+              <w:rPr>
+                <w:noProof/>
+                <w:webHidden/>
+              </w:rPr>
+              <w:fldChar w:fldCharType="begin"/>
+            </w:r>
+            <w:r>
+              <w:rPr>
+                <w:noProof/>
+                <w:webHidden/>
+              </w:rPr>
+              <w:instrText xml:space="preserve"> PAGEREF _Toc414199784 \h </w:instrText>
+            </w:r>
+            <w:r>
+              <w:rPr>
+                <w:noProof/>
+                <w:webHidden/>
+              </w:rPr>
+            </w:r>
+            <w:r>
+              <w:rPr>
+                <w:noProof/>
+                <w:webHidden/>
+              </w:rPr>
+              <w:fldChar w:fldCharType="separate"/>
+            </w:r>
+            <w:r>
+              <w:rPr>
+                <w:noProof/>
+                <w:webHidden/>
+              </w:rPr>
+              <w:t>12</w:t>
+            </w:r>
+            <w:r>
+              <w:rPr>
+                <w:noProof/>
+                <w:webHidden/>
+              </w:rPr>
+              <w:fldChar w:fldCharType="end"/>
+            </w:r>
+          </w:hyperlink>
           <w:r>
             <w:rPr>
               <w:b/>
@@ -1368,6 +1436,9 @@
     </w:sdt>
     <w:p>
       <w:pPr>
+        <w:tabs>
+          <w:tab w:val="center" w:pos="4513"/>
+        </w:tabs>
         <w:rPr>
           <w:rFonts w:asciiTheme="majorHAnsi" w:eastAsiaTheme="majorEastAsia" w:hAnsiTheme="majorHAnsi" w:cstheme="majorBidi"/>
           <w:color w:val="2E74B5" w:themeColor="accent1" w:themeShade="BF"/>
@@ -1379,6 +1450,10 @@
       <w:bookmarkEnd w:id="0"/>
       <w:r>
         <w:br w:type="page"/>
+      </w:r>
+      <w:r>
+        <w:lastRenderedPageBreak/>
+        <w:tab/>
       </w:r>
     </w:p>
     <w:p>
@@ -1391,9 +1466,8 @@
         <w:ind w:left="426" w:hanging="426"/>
         <w:jc w:val="both"/>
       </w:pPr>
-      <w:bookmarkStart w:id="1" w:name="_Toc414198821"/>
-      <w:r>
-        <w:lastRenderedPageBreak/>
+      <w:bookmarkStart w:id="1" w:name="_Toc414199768"/>
+      <w:r>
         <w:t>Architecture</w:t>
       </w:r>
       <w:bookmarkEnd w:id="1"/>
@@ -1493,10 +1567,10 @@
             <v:path o:extrusionok="f" gradientshapeok="t" o:connecttype="rect"/>
             <o:lock v:ext="edit" aspectratio="t"/>
           </v:shapetype>
-          <v:shape id="_x0000_i1027" type="#_x0000_t75" style="width:345.6pt;height:178.55pt;mso-position-horizontal:absolute" o:ole="">
+          <v:shape id="_x0000_i1025" type="#_x0000_t75" style="width:345.75pt;height:178.65pt;mso-position-horizontal:absolute" o:ole="">
             <v:imagedata r:id="rId8" o:title="" cropleft="5618f"/>
           </v:shape>
-          <o:OLEObject Type="Embed" ProgID="Visio.Drawing.15" ShapeID="_x0000_i1027" DrawAspect="Content" ObjectID="_1487941061" r:id="rId9"/>
+          <o:OLEObject Type="Embed" ProgID="Visio.Drawing.15" ShapeID="_x0000_i1025" DrawAspect="Content" ObjectID="_1487941721" r:id="rId9"/>
         </w:object>
       </w:r>
     </w:p>
@@ -1536,7 +1610,7 @@
         <w:ind w:left="426" w:hanging="426"/>
         <w:jc w:val="both"/>
       </w:pPr>
-      <w:bookmarkStart w:id="2" w:name="_Toc414198822"/>
+      <w:bookmarkStart w:id="2" w:name="_Toc414199769"/>
       <w:r>
         <w:t>GUI Component</w:t>
       </w:r>
@@ -1556,10 +1630,10 @@
       </w:pPr>
       <w:r>
         <w:object w:dxaOrig="7770" w:dyaOrig="5160">
-          <v:shape id="_x0000_i1026" type="#_x0000_t75" style="width:348.5pt;height:232.15pt" o:ole="">
+          <v:shape id="_x0000_i1026" type="#_x0000_t75" style="width:348.45pt;height:232.3pt" o:ole="">
             <v:imagedata r:id="rId10" o:title=""/>
           </v:shape>
-          <o:OLEObject Type="Embed" ProgID="Visio.Drawing.15" ShapeID="_x0000_i1026" DrawAspect="Content" ObjectID="_1487941062" r:id="rId11"/>
+          <o:OLEObject Type="Embed" ProgID="Visio.Drawing.15" ShapeID="_x0000_i1026" DrawAspect="Content" ObjectID="_1487941722" r:id="rId11"/>
         </w:object>
       </w:r>
       <w:r>
@@ -1622,9 +1696,8 @@
         </w:numPr>
         <w:ind w:left="426"/>
       </w:pPr>
-      <w:bookmarkStart w:id="3" w:name="_Toc414198823"/>
-      <w:r>
-        <w:lastRenderedPageBreak/>
+      <w:bookmarkStart w:id="3" w:name="_Toc414199770"/>
+      <w:r>
         <w:t>API</w:t>
       </w:r>
       <w:bookmarkEnd w:id="3"/>
@@ -1962,7 +2035,7 @@
         <w:ind w:left="426" w:hanging="426"/>
         <w:jc w:val="both"/>
       </w:pPr>
-      <w:bookmarkStart w:id="4" w:name="_Toc414198824"/>
+      <w:bookmarkStart w:id="4" w:name="_Toc414199771"/>
       <w:r>
         <w:t>Use case s</w:t>
       </w:r>
@@ -2006,10 +2079,10 @@
       </w:pPr>
       <w:r>
         <w:object w:dxaOrig="7066" w:dyaOrig="7470">
-          <v:shape id="_x0000_i1028" type="#_x0000_t75" style="width:413.6pt;height:395.15pt" o:ole="">
+          <v:shape id="_x0000_i1027" type="#_x0000_t75" style="width:413.65pt;height:395.3pt" o:ole="">
             <v:imagedata r:id="rId12" o:title="" cropbottom="4377f"/>
           </v:shape>
-          <o:OLEObject Type="Embed" ProgID="Visio.Drawing.15" ShapeID="_x0000_i1028" DrawAspect="Content" ObjectID="_1487941063" r:id="rId13"/>
+          <o:OLEObject Type="Embed" ProgID="Visio.Drawing.15" ShapeID="_x0000_i1027" DrawAspect="Content" ObjectID="_1487941723" r:id="rId13"/>
         </w:object>
       </w:r>
     </w:p>
@@ -2053,7 +2126,7 @@
           <w:numId w:val="1"/>
         </w:numPr>
       </w:pPr>
-      <w:bookmarkStart w:id="5" w:name="_Toc414198825"/>
+      <w:bookmarkStart w:id="5" w:name="_Toc414199772"/>
       <w:r>
         <w:t>Logic Component</w:t>
       </w:r>
@@ -2070,11 +2143,7 @@
         <w:t xml:space="preserve"> them and pass </w:t>
       </w:r>
       <w:r>
-        <w:t xml:space="preserve">a list of task that is required by the user to be displayed back to GUI. It consists </w:t>
-      </w:r>
-      <w:r>
-        <w:lastRenderedPageBreak/>
-        <w:t xml:space="preserve">of three sub-components- QLLogic, CommandParser and DateHandler, and handles Task objects. </w:t>
+        <w:t xml:space="preserve">a list of task that is required by the user to be displayed back to GUI. It consists of three sub-components- QLLogic, CommandParser and DateHandler, and handles Task objects. </w:t>
       </w:r>
       <w:r>
         <w:t xml:space="preserve">The class diagram in Figure __ shows the relationship of the classes that are relevant to the Logic component. </w:t>
@@ -2086,10 +2155,10 @@
       </w:pPr>
       <w:r>
         <w:object w:dxaOrig="10695" w:dyaOrig="9795">
-          <v:shape id="_x0000_i1031" type="#_x0000_t75" style="width:450.4pt;height:412.75pt" o:ole="">
+          <v:shape id="_x0000_i1028" type="#_x0000_t75" style="width:450.35pt;height:413pt" o:ole="">
             <v:imagedata r:id="rId14" o:title=""/>
           </v:shape>
-          <o:OLEObject Type="Embed" ProgID="Visio.Drawing.15" ShapeID="_x0000_i1031" DrawAspect="Content" ObjectID="_1487941064" r:id="rId15"/>
+          <o:OLEObject Type="Embed" ProgID="Visio.Drawing.15" ShapeID="_x0000_i1028" DrawAspect="Content" ObjectID="_1487941724" r:id="rId15"/>
         </w:object>
       </w:r>
     </w:p>
@@ -2140,7 +2209,7 @@
         </w:numPr>
         <w:ind w:left="426"/>
       </w:pPr>
-      <w:bookmarkStart w:id="6" w:name="_Toc414198826"/>
+      <w:bookmarkStart w:id="6" w:name="_Toc414199773"/>
       <w:r>
         <w:t xml:space="preserve">Task </w:t>
       </w:r>
@@ -2381,7 +2450,7 @@
         </w:numPr>
         <w:ind w:left="426"/>
       </w:pPr>
-      <w:bookmarkStart w:id="7" w:name="_Toc414198827"/>
+      <w:bookmarkStart w:id="7" w:name="_Toc414199774"/>
       <w:r>
         <w:t>DateHandler Class</w:t>
       </w:r>
@@ -2434,7 +2503,6 @@
               <w:rPr>
                 <w:sz w:val="20"/>
               </w:rPr>
-              <w:lastRenderedPageBreak/>
               <w:t>Method</w:t>
             </w:r>
           </w:p>
@@ -2532,23 +2600,13 @@
                 <w:sz w:val="20"/>
               </w:rPr>
             </w:pPr>
-            <w:proofErr w:type="gramStart"/>
             <w:r>
               <w:rPr>
                 <w:b/>
                 <w:color w:val="000000" w:themeColor="text1"/>
                 <w:sz w:val="20"/>
               </w:rPr>
-              <w:t>dateString</w:t>
-            </w:r>
-            <w:proofErr w:type="gramEnd"/>
-            <w:r>
-              <w:rPr>
-                <w:b/>
-                <w:color w:val="000000" w:themeColor="text1"/>
-                <w:sz w:val="20"/>
-              </w:rPr>
-              <w:t xml:space="preserve">: </w:t>
+              <w:t xml:space="preserve">dateString: </w:t>
             </w:r>
             <w:r>
               <w:rPr>
@@ -2597,6 +2655,7 @@
         <w:rPr>
           <w:i/>
         </w:rPr>
+        <w:lastRenderedPageBreak/>
         <w:t>Table</w:t>
       </w:r>
       <w:r>
@@ -2633,7 +2692,7 @@
         </w:numPr>
         <w:ind w:left="426"/>
       </w:pPr>
-      <w:bookmarkStart w:id="8" w:name="_Toc414198828"/>
+      <w:bookmarkStart w:id="8" w:name="_Toc414199775"/>
       <w:r>
         <w:t>CommandParser Class</w:t>
       </w:r>
@@ -2783,7 +2842,6 @@
                 <w:sz w:val="20"/>
               </w:rPr>
             </w:pPr>
-            <w:proofErr w:type="gramStart"/>
             <w:r>
               <w:rPr>
                 <w:b/>
@@ -2791,7 +2849,6 @@
               </w:rPr>
               <w:t>command</w:t>
             </w:r>
-            <w:proofErr w:type="gramEnd"/>
             <w:r>
               <w:rPr>
                 <w:sz w:val="20"/>
@@ -2815,21 +2872,7 @@
               <w:rPr>
                 <w:sz w:val="20"/>
               </w:rPr>
-              <w:t>Split the command into ‘action’ and ‘fields’. ‘</w:t>
-            </w:r>
-            <w:proofErr w:type="gramStart"/>
-            <w:r>
-              <w:rPr>
-                <w:sz w:val="20"/>
-              </w:rPr>
-              <w:t>action</w:t>
-            </w:r>
-            <w:proofErr w:type="gramEnd"/>
-            <w:r>
-              <w:rPr>
-                <w:sz w:val="20"/>
-              </w:rPr>
-              <w:t>’ is the type of operation such as add, delete, edit, etc. ‘fields’ are the fields of a Task that the action needs to apply on. Returns a String array of size = 2 where the first element is the ‘action’ and second element is the ‘fields’.</w:t>
+              <w:t>Split the command into ‘action’ and ‘fields’. ‘action’ is the type of operation such as add, delete, edit, etc. ‘fields’ are the fields of a Task that the action needs to apply on. Returns a String array of size = 2 where the first element is the ‘action’ and second element is the ‘fields’.</w:t>
             </w:r>
           </w:p>
         </w:tc>
@@ -2882,7 +2925,6 @@
                 <w:sz w:val="20"/>
               </w:rPr>
             </w:pPr>
-            <w:proofErr w:type="gramStart"/>
             <w:r>
               <w:rPr>
                 <w:b/>
@@ -2890,7 +2932,6 @@
               </w:rPr>
               <w:t>fieldLine</w:t>
             </w:r>
-            <w:proofErr w:type="gramEnd"/>
             <w:r>
               <w:rPr>
                 <w:sz w:val="20"/>
@@ -2970,21 +3011,12 @@
                 <w:sz w:val="20"/>
               </w:rPr>
             </w:pPr>
-            <w:proofErr w:type="gramStart"/>
             <w:r>
               <w:rPr>
                 <w:b/>
                 <w:sz w:val="20"/>
               </w:rPr>
-              <w:t>fields</w:t>
-            </w:r>
-            <w:proofErr w:type="gramEnd"/>
-            <w:r>
-              <w:rPr>
-                <w:b/>
-                <w:sz w:val="20"/>
-              </w:rPr>
-              <w:t xml:space="preserve">: </w:t>
+              <w:t xml:space="preserve">fields: </w:t>
             </w:r>
             <w:r>
               <w:rPr>
@@ -3062,7 +3094,7 @@
         </w:numPr>
         <w:ind w:left="426"/>
       </w:pPr>
-      <w:bookmarkStart w:id="9" w:name="_Toc414198829"/>
+      <w:bookmarkStart w:id="9" w:name="_Toc414199776"/>
       <w:r>
         <w:t>QLLogic Class</w:t>
       </w:r>
@@ -3226,7 +3258,6 @@
                 <w:sz w:val="20"/>
               </w:rPr>
             </w:pPr>
-            <w:proofErr w:type="gramStart"/>
             <w:r>
               <w:rPr>
                 <w:b/>
@@ -3234,7 +3265,6 @@
               </w:rPr>
               <w:t>filepath</w:t>
             </w:r>
-            <w:proofErr w:type="gramEnd"/>
             <w:r>
               <w:rPr>
                 <w:sz w:val="20"/>
@@ -3326,7 +3356,6 @@
                 <w:sz w:val="20"/>
               </w:rPr>
             </w:pPr>
-            <w:proofErr w:type="gramStart"/>
             <w:r>
               <w:rPr>
                 <w:b/>
@@ -3334,7 +3363,6 @@
               </w:rPr>
               <w:t>command</w:t>
             </w:r>
-            <w:proofErr w:type="gramEnd"/>
             <w:r>
               <w:rPr>
                 <w:sz w:val="20"/>
@@ -3356,7 +3384,6 @@
               </w:rPr>
               <w:br/>
             </w:r>
-            <w:proofErr w:type="gramStart"/>
             <w:r>
               <w:rPr>
                 <w:b/>
@@ -3364,7 +3391,6 @@
               </w:rPr>
               <w:t>feedback</w:t>
             </w:r>
-            <w:proofErr w:type="gramEnd"/>
             <w:r>
               <w:rPr>
                 <w:sz w:val="20"/>
@@ -3495,10 +3521,10 @@
       </w:pPr>
       <w:r>
         <w:object w:dxaOrig="5175" w:dyaOrig="2506">
-          <v:shape id="_x0000_i1032" type="#_x0000_t75" style="width:236.95pt;height:114.7pt" o:ole="">
+          <v:shape id="_x0000_i1029" type="#_x0000_t75" style="width:237.05pt;height:114.8pt" o:ole="">
             <v:imagedata r:id="rId16" o:title=""/>
           </v:shape>
-          <o:OLEObject Type="Embed" ProgID="Visio.Drawing.15" ShapeID="_x0000_i1032" DrawAspect="Content" ObjectID="_1487941065" r:id="rId17"/>
+          <o:OLEObject Type="Embed" ProgID="Visio.Drawing.15" ShapeID="_x0000_i1029" DrawAspect="Content" ObjectID="_1487941725" r:id="rId17"/>
         </w:object>
       </w:r>
     </w:p>
@@ -3536,10 +3562,7 @@
     </w:p>
     <w:p>
       <w:r>
-        <w:t xml:space="preserve">As seen from the object diagram, a </w:t>
-      </w:r>
-      <w:r>
-        <w:t xml:space="preserve">_workingList is a subset of _workingListMaster, and they both hold the references to the same Task when it is present in both lists. Hence changing a Task in one list automatically changes the same Task in the other list. This allows Tasks to be edited and deleted in both lists at the same time. </w:t>
+        <w:t xml:space="preserve">As seen from the object diagram, a _workingList is a subset of _workingListMaster, and they both hold the references to the same Task when it is present in both lists. Hence changing a Task in one list automatically changes the same Task in the other list. This allows Tasks to be edited and deleted in both lists at the same time. </w:t>
       </w:r>
     </w:p>
     <w:p>
@@ -3551,11 +3574,9 @@
         </w:numPr>
         <w:ind w:left="426" w:hanging="426"/>
       </w:pPr>
-      <w:proofErr w:type="gramStart"/>
       <w:r>
         <w:t>executeCommand</w:t>
       </w:r>
-      <w:proofErr w:type="gramEnd"/>
     </w:p>
     <w:p>
       <w:r>
@@ -3705,7 +3726,7 @@
         </w:numPr>
         <w:ind w:left="426" w:hanging="426"/>
       </w:pPr>
-      <w:bookmarkStart w:id="10" w:name="_Toc414198830"/>
+      <w:bookmarkStart w:id="10" w:name="_Toc414199777"/>
       <w:r>
         <w:t xml:space="preserve">Notable </w:t>
       </w:r>
@@ -3759,23 +3780,7 @@
           <w:rFonts w:ascii="Courier New" w:hAnsi="Courier New" w:cs="Courier New"/>
           <w:i/>
         </w:rPr>
-        <w:t xml:space="preserve">sort –d </w:t>
-      </w:r>
-      <w:proofErr w:type="gramStart"/>
-      <w:r>
-        <w:rPr>
-          <w:rFonts w:ascii="Courier New" w:hAnsi="Courier New" w:cs="Courier New"/>
-          <w:i/>
-        </w:rPr>
-        <w:t>A</w:t>
-      </w:r>
-      <w:proofErr w:type="gramEnd"/>
-      <w:r>
-        <w:rPr>
-          <w:rFonts w:ascii="Courier New" w:hAnsi="Courier New" w:cs="Courier New"/>
-          <w:i/>
-        </w:rPr>
-        <w:t xml:space="preserve"> –s A –p D</w:t>
+        <w:t>sort –d A –s A –p D</w:t>
       </w:r>
     </w:p>
     <w:p>
@@ -4035,15 +4040,7 @@
     </w:p>
     <w:p>
       <w:r>
-        <w:t xml:space="preserve">After each add/ edit/ delete/ complete operation, a copy of _workingList and _workingListMaster will be pushed onto _undoStack as a “snapshot” of the state of the lists. Since the working lists contain Tasks which are objects, new Tasks are created with identical attributes as those in the working lists when copying the working lists so that they do not get affected by edit functions when they are in the stack. This is achieved using the </w:t>
-      </w:r>
-      <w:proofErr w:type="gramStart"/>
-      <w:r>
-        <w:t>copyListsForUndoStack(</w:t>
-      </w:r>
-      <w:proofErr w:type="gramEnd"/>
-      <w:r>
-        <w:t>) method</w:t>
+        <w:t>After each add/ edit/ delete/ complete operation, a copy of _workingList and _workingListMaster will be pushed onto _undoStack as a “snapshot” of the state of the lists. Since the working lists contain Tasks which are objects, new Tasks are created with identical attributes as those in the working lists when copying the working lists so that they do not get affected by edit functions when they are in the stack. This is achieved using the copyListsForUndoStack() method</w:t>
       </w:r>
       <w:r>
         <w:t xml:space="preserve"> in QLLogic</w:t>
@@ -4058,10 +4055,10 @@
       </w:pPr>
       <w:r>
         <w:object w:dxaOrig="7171" w:dyaOrig="4141">
-          <v:shape id="_x0000_i1029" type="#_x0000_t75" style="width:288.6pt;height:164.75pt" o:ole="">
+          <v:shape id="_x0000_i1030" type="#_x0000_t75" style="width:288.7pt;height:165.05pt" o:ole="">
             <v:imagedata r:id="rId20" o:title=""/>
           </v:shape>
-          <o:OLEObject Type="Embed" ProgID="Visio.Drawing.15" ShapeID="_x0000_i1029" DrawAspect="Content" ObjectID="_1487941066" r:id="rId21"/>
+          <o:OLEObject Type="Embed" ProgID="Visio.Drawing.15" ShapeID="_x0000_i1030" DrawAspect="Content" ObjectID="_1487941726" r:id="rId21"/>
         </w:object>
       </w:r>
     </w:p>
@@ -4122,10 +4119,10 @@
       </w:pPr>
       <w:r>
         <w:object w:dxaOrig="7621" w:dyaOrig="4156">
-          <v:shape id="_x0000_i1033" type="#_x0000_t75" style="width:299.5pt;height:165.3pt" o:ole="" o:allowoverlap="f">
+          <v:shape id="_x0000_i1031" type="#_x0000_t75" style="width:299.55pt;height:165.05pt" o:ole="" o:allowoverlap="f">
             <v:imagedata r:id="rId22" o:title=""/>
           </v:shape>
-          <o:OLEObject Type="Embed" ProgID="Visio.Drawing.15" ShapeID="_x0000_i1033" DrawAspect="Content" ObjectID="_1487941067" r:id="rId23"/>
+          <o:OLEObject Type="Embed" ProgID="Visio.Drawing.15" ShapeID="_x0000_i1031" DrawAspect="Content" ObjectID="_1487941727" r:id="rId23"/>
         </w:object>
       </w:r>
     </w:p>
@@ -4155,10 +4152,10 @@
       </w:pPr>
       <w:r>
         <w:object w:dxaOrig="6555" w:dyaOrig="4231">
-          <v:shape id="_x0000_i1034" type="#_x0000_t75" style="width:250.55pt;height:163pt;mso-position-horizontal:left" o:ole="" o:allowoverlap="f">
+          <v:shape id="_x0000_i1032" type="#_x0000_t75" style="width:250.65pt;height:163pt;mso-position-horizontal:left" o:ole="" o:allowoverlap="f">
             <v:imagedata r:id="rId24" o:title=""/>
           </v:shape>
-          <o:OLEObject Type="Embed" ProgID="Visio.Drawing.15" ShapeID="_x0000_i1034" DrawAspect="Content" ObjectID="_1487941068" r:id="rId25"/>
+          <o:OLEObject Type="Embed" ProgID="Visio.Drawing.15" ShapeID="_x0000_i1032" DrawAspect="Content" ObjectID="_1487941728" r:id="rId25"/>
         </w:object>
       </w:r>
     </w:p>
@@ -4209,7 +4206,7 @@
         </w:numPr>
         <w:ind w:left="426" w:hanging="426"/>
       </w:pPr>
-      <w:bookmarkStart w:id="11" w:name="_Toc414198831"/>
+      <w:bookmarkStart w:id="11" w:name="_Toc414199778"/>
       <w:r>
         <w:lastRenderedPageBreak/>
         <w:t>Storage Component</w:t>
@@ -4225,7 +4222,7 @@
         </w:numPr>
         <w:ind w:left="426"/>
       </w:pPr>
-      <w:bookmarkStart w:id="12" w:name="_Toc414198832"/>
+      <w:bookmarkStart w:id="12" w:name="_Toc414199779"/>
       <w:r>
         <w:t>Class diagram</w:t>
       </w:r>
@@ -4254,10 +4251,10 @@
       </w:pPr>
       <w:r>
         <w:object w:dxaOrig="9150" w:dyaOrig="4350">
-          <v:shape id="_x0000_i1030" type="#_x0000_t75" style="width:380.15pt;height:180.3pt" o:ole="">
+          <v:shape id="_x0000_i1033" type="#_x0000_t75" style="width:380.4pt;height:180pt" o:ole="">
             <v:imagedata r:id="rId26" o:title=""/>
           </v:shape>
-          <o:OLEObject Type="Embed" ProgID="Visio.Drawing.15" ShapeID="_x0000_i1030" DrawAspect="Content" ObjectID="_1487941069" r:id="rId27"/>
+          <o:OLEObject Type="Embed" ProgID="Visio.Drawing.15" ShapeID="_x0000_i1033" DrawAspect="Content" ObjectID="_1487941729" r:id="rId27"/>
         </w:object>
       </w:r>
     </w:p>
@@ -4299,7 +4296,7 @@
         </w:numPr>
         <w:ind w:left="426"/>
       </w:pPr>
-      <w:bookmarkStart w:id="13" w:name="_Toc414198833"/>
+      <w:bookmarkStart w:id="13" w:name="_Toc414199780"/>
       <w:r>
         <w:t xml:space="preserve">Notable </w:t>
       </w:r>
@@ -4664,13 +4661,7 @@
         <w:rPr>
           <w:i/>
         </w:rPr>
-        <w:t>6</w:t>
-      </w:r>
-      <w:r>
-        <w:rPr>
-          <w:i/>
-        </w:rPr>
-        <w:t>.</w:t>
+        <w:t>6.</w:t>
       </w:r>
       <w:r>
         <w:rPr>
@@ -4682,13 +4673,7 @@
         <w:rPr>
           <w:i/>
         </w:rPr>
-        <w:t>Storage component</w:t>
-      </w:r>
-      <w:r>
-        <w:rPr>
-          <w:i/>
-        </w:rPr>
-        <w:t xml:space="preserve"> API</w:t>
+        <w:t>Storage component API</w:t>
       </w:r>
     </w:p>
     <w:p>
@@ -4699,7 +4684,7 @@
           <w:numId w:val="1"/>
         </w:numPr>
       </w:pPr>
-      <w:bookmarkStart w:id="14" w:name="_Toc414198834"/>
+      <w:bookmarkStart w:id="14" w:name="_Toc414199781"/>
       <w:r>
         <w:t>Google Integration</w:t>
       </w:r>
@@ -4728,10 +4713,10 @@
       </w:pPr>
       <w:r>
         <w:object w:dxaOrig="8025" w:dyaOrig="6210">
-          <v:shape id="_x0000_i1025" type="#_x0000_t75" style="width:320.85pt;height:248.25pt" o:ole="">
+          <v:shape id="_x0000_i1034" type="#_x0000_t75" style="width:321.3pt;height:248.6pt" o:ole="">
             <v:imagedata r:id="rId28" o:title=""/>
           </v:shape>
-          <o:OLEObject Type="Embed" ProgID="Visio.Drawing.15" ShapeID="_x0000_i1025" DrawAspect="Content" ObjectID="_1487941070" r:id="rId29"/>
+          <o:OLEObject Type="Embed" ProgID="Visio.Drawing.15" ShapeID="_x0000_i1034" DrawAspect="Content" ObjectID="_1487941730" r:id="rId29"/>
         </w:object>
       </w:r>
     </w:p>
@@ -4773,7 +4758,7 @@
         </w:numPr>
         <w:ind w:left="426" w:hanging="426"/>
       </w:pPr>
-      <w:bookmarkStart w:id="15" w:name="_Toc414198835"/>
+      <w:bookmarkStart w:id="15" w:name="_Toc414199782"/>
       <w:r>
         <w:t>API</w:t>
       </w:r>
@@ -5096,13 +5081,7 @@
         <w:rPr>
           <w:i/>
         </w:rPr>
-        <w:t>Google Integration</w:t>
-      </w:r>
-      <w:r>
-        <w:rPr>
-          <w:i/>
-        </w:rPr>
-        <w:t xml:space="preserve"> component API</w:t>
+        <w:t>Google Integration component API</w:t>
       </w:r>
     </w:p>
     <w:p>
@@ -5116,7 +5095,7 @@
           <w:lang w:val="en-US"/>
         </w:rPr>
       </w:pPr>
-      <w:bookmarkStart w:id="16" w:name="_Toc414198836"/>
+      <w:bookmarkStart w:id="16" w:name="_Toc414199783"/>
       <w:r>
         <w:rPr>
           <w:lang w:val="en-US"/>
@@ -5294,7 +5273,6 @@
                                 <w:szCs w:val="20"/>
                               </w:rPr>
                             </w:pPr>
-                            <w:proofErr w:type="gramStart"/>
                             <w:r>
                               <w:rPr>
                                 <w:rFonts w:ascii="Consolas" w:hAnsi="Consolas" w:cs="Consolas"/>
@@ -5306,7 +5284,6 @@
                               </w:rPr>
                               <w:t>public</w:t>
                             </w:r>
-                            <w:proofErr w:type="gramEnd"/>
                             <w:r>
                               <w:rPr>
                                 <w:rFonts w:ascii="Consolas" w:hAnsi="Consolas" w:cs="Consolas"/>
@@ -5409,7 +5386,6 @@
                               </w:rPr>
                               <w:t xml:space="preserve">    </w:t>
                             </w:r>
-                            <w:proofErr w:type="gramStart"/>
                             <w:r>
                               <w:rPr>
                                 <w:rFonts w:ascii="Consolas" w:hAnsi="Consolas" w:cs="Consolas"/>
@@ -5419,7 +5395,6 @@
                               </w:rPr>
                               <w:t>task</w:t>
                             </w:r>
-                            <w:proofErr w:type="gramEnd"/>
                             <w:r>
                               <w:rPr>
                                 <w:rFonts w:ascii="Consolas" w:hAnsi="Consolas" w:cs="Consolas"/>
@@ -5537,7 +5512,6 @@
                                 <w:szCs w:val="20"/>
                               </w:rPr>
                             </w:pPr>
-                            <w:proofErr w:type="gramStart"/>
                             <w:r>
                               <w:rPr>
                                 <w:rFonts w:ascii="Consolas" w:hAnsi="Consolas" w:cs="Consolas"/>
@@ -5549,7 +5523,6 @@
                               </w:rPr>
                               <w:t>public</w:t>
                             </w:r>
-                            <w:proofErr w:type="gramEnd"/>
                             <w:r>
                               <w:rPr>
                                 <w:rFonts w:ascii="Consolas" w:hAnsi="Consolas" w:cs="Consolas"/>
@@ -5680,7 +5653,6 @@
                                 <w:szCs w:val="20"/>
                               </w:rPr>
                             </w:pPr>
-                            <w:proofErr w:type="gramStart"/>
                             <w:r>
                               <w:rPr>
                                 <w:rFonts w:ascii="Consolas" w:hAnsi="Consolas" w:cs="Consolas"/>
@@ -5692,7 +5664,6 @@
                               </w:rPr>
                               <w:t>public</w:t>
                             </w:r>
-                            <w:proofErr w:type="gramEnd"/>
                             <w:r>
                               <w:rPr>
                                 <w:rFonts w:ascii="Consolas" w:hAnsi="Consolas" w:cs="Consolas"/>
@@ -5744,7 +5715,6 @@
                               </w:rPr>
                               <w:t xml:space="preserve">    </w:t>
                             </w:r>
-                            <w:proofErr w:type="gramStart"/>
                             <w:r>
                               <w:rPr>
                                 <w:rFonts w:ascii="Consolas" w:hAnsi="Consolas" w:cs="Consolas"/>
@@ -5763,7 +5733,6 @@
                               </w:rPr>
                               <w:t>.setDueDate(</w:t>
                             </w:r>
-                            <w:proofErr w:type="gramEnd"/>
                             <w:r>
                               <w:rPr>
                                 <w:rFonts w:ascii="Consolas" w:hAnsi="Consolas" w:cs="Consolas"/>
@@ -5813,7 +5782,6 @@
                               </w:rPr>
                               <w:t xml:space="preserve">    </w:t>
                             </w:r>
-                            <w:proofErr w:type="gramStart"/>
                             <w:r>
                               <w:rPr>
                                 <w:rFonts w:ascii="Consolas" w:hAnsi="Consolas" w:cs="Consolas"/>
@@ -5832,17 +5800,7 @@
                                 <w:sz w:val="16"/>
                                 <w:szCs w:val="20"/>
                               </w:rPr>
-                              <w:t>(</w:t>
-                            </w:r>
-                            <w:proofErr w:type="gramEnd"/>
-                            <w:r>
-                              <w:rPr>
-                                <w:rFonts w:ascii="Consolas" w:hAnsi="Consolas" w:cs="Consolas"/>
-                                <w:color w:val="000000"/>
-                                <w:sz w:val="16"/>
-                                <w:szCs w:val="20"/>
-                              </w:rPr>
-                              <w:t xml:space="preserve">3, </w:t>
+                              <w:t xml:space="preserve">(3, </w:t>
                             </w:r>
                           </w:p>
                           <w:p>
@@ -5866,7 +5824,6 @@
                               </w:rPr>
                               <w:t xml:space="preserve">                 </w:t>
                             </w:r>
-                            <w:proofErr w:type="gramStart"/>
                             <w:r>
                               <w:rPr>
                                 <w:rFonts w:ascii="Consolas" w:hAnsi="Consolas" w:cs="Consolas"/>
@@ -5883,17 +5840,7 @@
                                 <w:sz w:val="16"/>
                                 <w:szCs w:val="20"/>
                               </w:rPr>
-                              <w:t>.getDueDate(</w:t>
-                            </w:r>
-                            <w:proofErr w:type="gramEnd"/>
-                            <w:r>
-                              <w:rPr>
-                                <w:rFonts w:ascii="Consolas" w:hAnsi="Consolas" w:cs="Consolas"/>
-                                <w:color w:val="000000"/>
-                                <w:sz w:val="16"/>
-                                <w:szCs w:val="20"/>
-                              </w:rPr>
-                              <w:t>).get(Calendar.</w:t>
+                              <w:t>.getDueDate().get(Calendar.</w:t>
                             </w:r>
                             <w:r>
                               <w:rPr>
@@ -5939,7 +5886,6 @@
                               </w:rPr>
                               <w:t xml:space="preserve">    </w:t>
                             </w:r>
-                            <w:proofErr w:type="gramStart"/>
                             <w:r>
                               <w:rPr>
                                 <w:rFonts w:ascii="Consolas" w:hAnsi="Consolas" w:cs="Consolas"/>
@@ -5958,17 +5904,7 @@
                                 <w:sz w:val="16"/>
                                 <w:szCs w:val="20"/>
                               </w:rPr>
-                              <w:t>(</w:t>
-                            </w:r>
-                            <w:proofErr w:type="gramEnd"/>
-                            <w:r>
-                              <w:rPr>
-                                <w:rFonts w:ascii="Consolas" w:hAnsi="Consolas" w:cs="Consolas"/>
-                                <w:color w:val="000000"/>
-                                <w:sz w:val="16"/>
-                                <w:szCs w:val="20"/>
-                              </w:rPr>
-                              <w:t>Calendar.</w:t>
+                              <w:t>(Calendar.</w:t>
                             </w:r>
                             <w:r>
                               <w:rPr>
@@ -6014,7 +5950,6 @@
                               </w:rPr>
                               <w:t xml:space="preserve">                 </w:t>
                             </w:r>
-                            <w:proofErr w:type="gramStart"/>
                             <w:r>
                               <w:rPr>
                                 <w:rFonts w:ascii="Consolas" w:hAnsi="Consolas" w:cs="Consolas"/>
@@ -6031,17 +5966,7 @@
                                 <w:sz w:val="16"/>
                                 <w:szCs w:val="20"/>
                               </w:rPr>
-                              <w:t>.getDueDate(</w:t>
-                            </w:r>
-                            <w:proofErr w:type="gramEnd"/>
-                            <w:r>
-                              <w:rPr>
-                                <w:rFonts w:ascii="Consolas" w:hAnsi="Consolas" w:cs="Consolas"/>
-                                <w:color w:val="000000"/>
-                                <w:sz w:val="16"/>
-                                <w:szCs w:val="20"/>
-                              </w:rPr>
-                              <w:t>).get(Calendar.</w:t>
+                              <w:t>.getDueDate().get(Calendar.</w:t>
                             </w:r>
                             <w:r>
                               <w:rPr>
@@ -6099,7 +6024,7 @@
           </mc:Choice>
           <mc:Fallback>
             <w:pict>
-              <v:rect w14:anchorId="56D14D42" id="Rectangle 1" o:spid="_x0000_s1026" style="width:449.25pt;height:208.5pt;visibility:visible;mso-wrap-style:square;mso-left-percent:-10001;mso-top-percent:-10001;mso-position-horizontal:absolute;mso-position-horizontal-relative:char;mso-position-vertical:absolute;mso-position-vertical-relative:line;mso-left-percent:-10001;mso-top-percent:-10001;v-text-anchor:middle" o:gfxdata="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" filled="f" strokecolor="black [3213]" strokeweight="1pt">
+              <v:rect w14:anchorId="56D14D42" id="Rectangle 1" o:spid="_x0000_s1026" style="width:449.25pt;height:208.5pt;visibility:visible;mso-wrap-style:square;mso-left-percent:-10001;mso-top-percent:-10001;mso-position-horizontal:absolute;mso-position-horizontal-relative:char;mso-position-vertical:absolute;mso-position-vertical-relative:line;mso-left-percent:-10001;mso-top-percent:-10001;v-text-anchor:middle" o:gfxdata="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" filled="f" strokecolor="black [3213]" strokeweight="1pt">
                 <v:textbox>
                   <w:txbxContent>
                     <w:p>
@@ -6189,7 +6114,6 @@
                           <w:szCs w:val="20"/>
                         </w:rPr>
                       </w:pPr>
-                      <w:proofErr w:type="gramStart"/>
                       <w:r>
                         <w:rPr>
                           <w:rFonts w:ascii="Consolas" w:hAnsi="Consolas" w:cs="Consolas"/>
@@ -6201,7 +6125,6 @@
                         </w:rPr>
                         <w:t>public</w:t>
                       </w:r>
-                      <w:proofErr w:type="gramEnd"/>
                       <w:r>
                         <w:rPr>
                           <w:rFonts w:ascii="Consolas" w:hAnsi="Consolas" w:cs="Consolas"/>
@@ -6304,7 +6227,6 @@
                         </w:rPr>
                         <w:t xml:space="preserve">    </w:t>
                       </w:r>
-                      <w:proofErr w:type="gramStart"/>
                       <w:r>
                         <w:rPr>
                           <w:rFonts w:ascii="Consolas" w:hAnsi="Consolas" w:cs="Consolas"/>
@@ -6314,7 +6236,6 @@
                         </w:rPr>
                         <w:t>task</w:t>
                       </w:r>
-                      <w:proofErr w:type="gramEnd"/>
                       <w:r>
                         <w:rPr>
                           <w:rFonts w:ascii="Consolas" w:hAnsi="Consolas" w:cs="Consolas"/>
@@ -6432,7 +6353,6 @@
                           <w:szCs w:val="20"/>
                         </w:rPr>
                       </w:pPr>
-                      <w:proofErr w:type="gramStart"/>
                       <w:r>
                         <w:rPr>
                           <w:rFonts w:ascii="Consolas" w:hAnsi="Consolas" w:cs="Consolas"/>
@@ -6444,7 +6364,6 @@
                         </w:rPr>
                         <w:t>public</w:t>
                       </w:r>
-                      <w:proofErr w:type="gramEnd"/>
                       <w:r>
                         <w:rPr>
                           <w:rFonts w:ascii="Consolas" w:hAnsi="Consolas" w:cs="Consolas"/>
@@ -6575,7 +6494,6 @@
                           <w:szCs w:val="20"/>
                         </w:rPr>
                       </w:pPr>
-                      <w:proofErr w:type="gramStart"/>
                       <w:r>
                         <w:rPr>
                           <w:rFonts w:ascii="Consolas" w:hAnsi="Consolas" w:cs="Consolas"/>
@@ -6587,7 +6505,6 @@
                         </w:rPr>
                         <w:t>public</w:t>
                       </w:r>
-                      <w:proofErr w:type="gramEnd"/>
                       <w:r>
                         <w:rPr>
                           <w:rFonts w:ascii="Consolas" w:hAnsi="Consolas" w:cs="Consolas"/>
@@ -6639,7 +6556,6 @@
                         </w:rPr>
                         <w:t xml:space="preserve">    </w:t>
                       </w:r>
-                      <w:proofErr w:type="gramStart"/>
                       <w:r>
                         <w:rPr>
                           <w:rFonts w:ascii="Consolas" w:hAnsi="Consolas" w:cs="Consolas"/>
@@ -6658,7 +6574,6 @@
                         </w:rPr>
                         <w:t>.setDueDate(</w:t>
                       </w:r>
-                      <w:proofErr w:type="gramEnd"/>
                       <w:r>
                         <w:rPr>
                           <w:rFonts w:ascii="Consolas" w:hAnsi="Consolas" w:cs="Consolas"/>
@@ -6708,7 +6623,6 @@
                         </w:rPr>
                         <w:t xml:space="preserve">    </w:t>
                       </w:r>
-                      <w:proofErr w:type="gramStart"/>
                       <w:r>
                         <w:rPr>
                           <w:rFonts w:ascii="Consolas" w:hAnsi="Consolas" w:cs="Consolas"/>
@@ -6727,17 +6641,7 @@
                           <w:sz w:val="16"/>
                           <w:szCs w:val="20"/>
                         </w:rPr>
-                        <w:t>(</w:t>
-                      </w:r>
-                      <w:proofErr w:type="gramEnd"/>
-                      <w:r>
-                        <w:rPr>
-                          <w:rFonts w:ascii="Consolas" w:hAnsi="Consolas" w:cs="Consolas"/>
-                          <w:color w:val="000000"/>
-                          <w:sz w:val="16"/>
-                          <w:szCs w:val="20"/>
-                        </w:rPr>
-                        <w:t xml:space="preserve">3, </w:t>
+                        <w:t xml:space="preserve">(3, </w:t>
                       </w:r>
                     </w:p>
                     <w:p>
@@ -6761,7 +6665,6 @@
                         </w:rPr>
                         <w:t xml:space="preserve">                 </w:t>
                       </w:r>
-                      <w:proofErr w:type="gramStart"/>
                       <w:r>
                         <w:rPr>
                           <w:rFonts w:ascii="Consolas" w:hAnsi="Consolas" w:cs="Consolas"/>
@@ -6778,17 +6681,7 @@
                           <w:sz w:val="16"/>
                           <w:szCs w:val="20"/>
                         </w:rPr>
-                        <w:t>.getDueDate(</w:t>
-                      </w:r>
-                      <w:proofErr w:type="gramEnd"/>
-                      <w:r>
-                        <w:rPr>
-                          <w:rFonts w:ascii="Consolas" w:hAnsi="Consolas" w:cs="Consolas"/>
-                          <w:color w:val="000000"/>
-                          <w:sz w:val="16"/>
-                          <w:szCs w:val="20"/>
-                        </w:rPr>
-                        <w:t>).get(Calendar.</w:t>
+                        <w:t>.getDueDate().get(Calendar.</w:t>
                       </w:r>
                       <w:r>
                         <w:rPr>
@@ -6834,7 +6727,6 @@
                         </w:rPr>
                         <w:t xml:space="preserve">    </w:t>
                       </w:r>
-                      <w:proofErr w:type="gramStart"/>
                       <w:r>
                         <w:rPr>
                           <w:rFonts w:ascii="Consolas" w:hAnsi="Consolas" w:cs="Consolas"/>
@@ -6853,17 +6745,7 @@
                           <w:sz w:val="16"/>
                           <w:szCs w:val="20"/>
                         </w:rPr>
-                        <w:t>(</w:t>
-                      </w:r>
-                      <w:proofErr w:type="gramEnd"/>
-                      <w:r>
-                        <w:rPr>
-                          <w:rFonts w:ascii="Consolas" w:hAnsi="Consolas" w:cs="Consolas"/>
-                          <w:color w:val="000000"/>
-                          <w:sz w:val="16"/>
-                          <w:szCs w:val="20"/>
-                        </w:rPr>
-                        <w:t>Calendar.</w:t>
+                        <w:t>(Calendar.</w:t>
                       </w:r>
                       <w:r>
                         <w:rPr>
@@ -6909,7 +6791,6 @@
                         </w:rPr>
                         <w:t xml:space="preserve">                 </w:t>
                       </w:r>
-                      <w:proofErr w:type="gramStart"/>
                       <w:r>
                         <w:rPr>
                           <w:rFonts w:ascii="Consolas" w:hAnsi="Consolas" w:cs="Consolas"/>
@@ -6926,17 +6807,7 @@
                           <w:sz w:val="16"/>
                           <w:szCs w:val="20"/>
                         </w:rPr>
-                        <w:t>.getDueDate(</w:t>
-                      </w:r>
-                      <w:proofErr w:type="gramEnd"/>
-                      <w:r>
-                        <w:rPr>
-                          <w:rFonts w:ascii="Consolas" w:hAnsi="Consolas" w:cs="Consolas"/>
-                          <w:color w:val="000000"/>
-                          <w:sz w:val="16"/>
-                          <w:szCs w:val="20"/>
-                        </w:rPr>
-                        <w:t>).get(Calendar.</w:t>
+                        <w:t>.getDueDate().get(Calendar.</w:t>
                       </w:r>
                       <w:r>
                         <w:rPr>
@@ -6997,26 +6868,119 @@
         <w:rPr>
           <w:lang w:val="en-US"/>
         </w:rPr>
-        <w:t xml:space="preserve">The </w:t>
-      </w:r>
-      <w:proofErr w:type="gramStart"/>
-      <w:r>
-        <w:rPr>
-          <w:lang w:val="en-US"/>
-        </w:rPr>
-        <w:t>setUp(</w:t>
-      </w:r>
-      <w:proofErr w:type="gramEnd"/>
-      <w:r>
-        <w:rPr>
-          <w:lang w:val="en-US"/>
-        </w:rPr>
-        <w:t>) method is used to initialize the environment for each test cases whereas the tearDown() method is used to clean up after each test cases. The functionality in question can be invoked within the test cases and expected outcome of the functionality should be asserted with the actual values.</w:t>
-      </w:r>
-    </w:p>
-    <w:p/>
+        <w:t>The setUp() method is used to initialize the environment for each test cases whereas the tearDown() method is used to clean up after each test cases. The functionality in question can be invoked within the test cases and expected outcome of the functionality should be asserted with the actual values.</w:t>
+      </w:r>
+    </w:p>
+    <w:p>
+      <w:pPr>
+        <w:sectPr>
+          <w:pgSz w:w="11906" w:h="16838"/>
+          <w:pgMar w:top="1440" w:right="1440" w:bottom="1440" w:left="1440" w:header="708" w:footer="708" w:gutter="0"/>
+          <w:cols w:space="708"/>
+          <w:docGrid w:linePitch="360"/>
+        </w:sectPr>
+      </w:pPr>
+    </w:p>
+    <w:p>
+      <w:pPr>
+        <w:pStyle w:val="Heading2"/>
+      </w:pPr>
+      <w:bookmarkStart w:id="17" w:name="_Toc414199784"/>
+      <w:r>
+        <w:lastRenderedPageBreak/>
+        <w:t>Appendix A- Sequence diagrams for QLLogic</w:t>
+      </w:r>
+      <w:bookmarkEnd w:id="17"/>
+    </w:p>
+    <w:p>
+      <w:pPr>
+        <w:pStyle w:val="Heading3"/>
+      </w:pPr>
+      <w:bookmarkStart w:id="18" w:name="_Toc414199785"/>
+      <w:r>
+        <w:t>Adding a task</w:t>
+      </w:r>
+      <w:bookmarkEnd w:id="18"/>
+    </w:p>
+    <w:p>
+      <w:r>
+        <w:rPr>
+          <w:noProof/>
+        </w:rPr>
+        <w:object w:dxaOrig="225" w:dyaOrig="225">
+          <v:shape id="_x0000_s1036" type="#_x0000_t75" style="position:absolute;margin-left:49.6pt;margin-top:1.9pt;width:555.35pt;height:412pt;z-index:251659264;mso-position-horizontal-relative:text;mso-position-vertical-relative:text">
+            <v:imagedata r:id="rId30" o:title=""/>
+          </v:shape>
+          <o:OLEObject Type="Embed" ProgID="Visio.Drawing.15" ShapeID="_x0000_s1036" DrawAspect="Content" ObjectID="_1487941731" r:id="rId31"/>
+        </w:object>
+      </w:r>
+    </w:p>
+    <w:p>
+      <w:pPr>
+        <w:rPr>
+          <w:rFonts w:asciiTheme="majorHAnsi" w:eastAsiaTheme="majorEastAsia" w:hAnsiTheme="majorHAnsi" w:cstheme="majorBidi"/>
+          <w:color w:val="1F4D78" w:themeColor="accent1" w:themeShade="7F"/>
+          <w:sz w:val="24"/>
+          <w:szCs w:val="24"/>
+        </w:rPr>
+      </w:pPr>
+      <w:r>
+        <w:br w:type="page"/>
+      </w:r>
+    </w:p>
+    <w:p>
+      <w:pPr>
+        <w:pStyle w:val="Heading3"/>
+      </w:pPr>
+      <w:bookmarkStart w:id="19" w:name="_Toc414199786"/>
+      <w:r>
+        <w:rPr>
+          <w:noProof/>
+        </w:rPr>
+        <w:lastRenderedPageBreak/>
+        <w:object w:dxaOrig="225" w:dyaOrig="225">
+          <v:shape id="_x0000_s1037" type="#_x0000_t75" style="position:absolute;margin-left:0;margin-top:14.65pt;width:691.45pt;height:450.6pt;z-index:251661312;mso-position-horizontal-relative:text;mso-position-vertical-relative:text">
+            <v:imagedata r:id="rId32" o:title=""/>
+          </v:shape>
+          <o:OLEObject Type="Embed" ProgID="Visio.Drawing.15" ShapeID="_x0000_s1037" DrawAspect="Content" ObjectID="_1487941732" r:id="rId33"/>
+        </w:object>
+      </w:r>
+      <w:r>
+        <w:t>Editing a task</w:t>
+      </w:r>
+      <w:bookmarkEnd w:id="19"/>
+    </w:p>
+    <w:p>
+      <w:r>
+        <w:br w:type="page"/>
+      </w:r>
+    </w:p>
+    <w:p>
+      <w:pPr>
+        <w:pStyle w:val="Heading3"/>
+      </w:pPr>
+      <w:bookmarkStart w:id="20" w:name="_Toc414199787"/>
+      <w:r>
+        <w:lastRenderedPageBreak/>
+        <w:t>Deleting a Task</w:t>
+      </w:r>
+      <w:bookmarkEnd w:id="20"/>
+    </w:p>
+    <w:p>
+      <w:r>
+        <w:rPr>
+          <w:noProof/>
+        </w:rPr>
+        <w:object w:dxaOrig="225" w:dyaOrig="225">
+          <v:shape id="_x0000_s1038" type="#_x0000_t75" style="position:absolute;margin-left:-3.55pt;margin-top:48.65pt;width:701.3pt;height:257.15pt;z-index:251663360;mso-position-horizontal-relative:text;mso-position-vertical-relative:text">
+            <v:imagedata r:id="rId34" o:title=""/>
+          </v:shape>
+          <o:OLEObject Type="Embed" ProgID="Visio.Drawing.15" ShapeID="_x0000_s1038" DrawAspect="Content" ObjectID="_1487941733" r:id="rId35"/>
+        </w:object>
+      </w:r>
+    </w:p>
     <w:sectPr>
-      <w:pgSz w:w="11906" w:h="16838"/>
+      <w:pgSz w:w="16838" w:h="11906" w:orient="landscape"/>
       <w:pgMar w:top="1440" w:right="1440" w:bottom="1440" w:left="1440" w:header="708" w:footer="708" w:gutter="0"/>
       <w:cols w:space="708"/>
       <w:docGrid w:linePitch="360"/>
@@ -9260,539 +9224,6 @@
 </w:styles>
 </file>
 
-<file path=word/glossary/document.xml><?xml version="1.0" encoding="utf-8"?>
-<w:glossaryDocument xmlns:wpc="http://schemas.microsoft.com/office/word/2010/wordprocessingCanvas" xmlns:mc="http://schemas.openxmlformats.org/markup-compatibility/2006" xmlns:o="urn:schemas-microsoft-com:office:office" xmlns:r="http://schemas.openxmlformats.org/officeDocument/2006/relationships" xmlns:m="http://schemas.openxmlformats.org/officeDocument/2006/math" xmlns:v="urn:schemas-microsoft-com:vml" xmlns:wp14="http://schemas.microsoft.com/office/word/2010/wordprocessingDrawing" xmlns:wp="http://schemas.openxmlformats.org/drawingml/2006/wordprocessingDrawing" xmlns:w10="urn:schemas-microsoft-com:office:word" xmlns:w="http://schemas.openxmlformats.org/wordprocessingml/2006/main" xmlns:w14="http://schemas.microsoft.com/office/word/2010/wordml" xmlns:w15="http://schemas.microsoft.com/office/word/2012/wordml" xmlns:wpg="http://schemas.microsoft.com/office/word/2010/wordprocessingGroup" xmlns:wpi="http://schemas.microsoft.com/office/word/2010/wordprocessingInk" xmlns:wne="http://schemas.microsoft.com/office/word/2006/wordml" xmlns:wps="http://schemas.microsoft.com/office/word/2010/wordprocessingShape" mc:Ignorable="w14 w15 wp14"/>
-</file>
-
-<file path=word/glossary/fontTable.xml><?xml version="1.0" encoding="utf-8"?>
-<w:fonts xmlns:mc="http://schemas.openxmlformats.org/markup-compatibility/2006" xmlns:r="http://schemas.openxmlformats.org/officeDocument/2006/relationships" xmlns:w="http://schemas.openxmlformats.org/wordprocessingml/2006/main" xmlns:w14="http://schemas.microsoft.com/office/word/2010/wordml" xmlns:w15="http://schemas.microsoft.com/office/word/2012/wordml" mc:Ignorable="w14 w15">
-  <w:font w:name="Times New Roman">
-    <w:panose1 w:val="02020603050405020304"/>
-    <w:charset w:val="00"/>
-    <w:family w:val="roman"/>
-    <w:pitch w:val="variable"/>
-    <w:sig w:usb0="E0002EFF" w:usb1="C0007843" w:usb2="00000009" w:usb3="00000000" w:csb0="000001FF" w:csb1="00000000"/>
-  </w:font>
-  <w:font w:name="Calibri">
-    <w:panose1 w:val="020F0502020204030204"/>
-    <w:charset w:val="00"/>
-    <w:family w:val="swiss"/>
-    <w:pitch w:val="variable"/>
-    <w:sig w:usb0="E00002FF" w:usb1="4000ACFF" w:usb2="00000001" w:usb3="00000000" w:csb0="0000019F" w:csb1="00000000"/>
-  </w:font>
-  <w:font w:name="SimSun">
-    <w:altName w:val="宋体"/>
-    <w:panose1 w:val="02010600030101010101"/>
-    <w:charset w:val="86"/>
-    <w:family w:val="auto"/>
-    <w:pitch w:val="variable"/>
-    <w:sig w:usb0="00000003" w:usb1="288F0000" w:usb2="00000016" w:usb3="00000000" w:csb0="00040001" w:csb1="00000000"/>
-  </w:font>
-  <w:font w:name="Calibri Light">
-    <w:panose1 w:val="020F0302020204030204"/>
-    <w:charset w:val="00"/>
-    <w:family w:val="swiss"/>
-    <w:pitch w:val="variable"/>
-    <w:sig w:usb0="A00002EF" w:usb1="4000207B" w:usb2="00000000" w:usb3="00000000" w:csb0="0000019F" w:csb1="00000000"/>
-  </w:font>
-  <w:font w:name="Courier New">
-    <w:panose1 w:val="02070309020205020404"/>
-    <w:charset w:val="00"/>
-    <w:family w:val="modern"/>
-    <w:pitch w:val="fixed"/>
-    <w:sig w:usb0="E0002AFF" w:usb1="C0007843" w:usb2="00000009" w:usb3="00000000" w:csb0="000001FF" w:csb1="00000000"/>
-  </w:font>
-  <w:font w:name="Consolas">
-    <w:panose1 w:val="020B0609020204030204"/>
-    <w:charset w:val="00"/>
-    <w:family w:val="modern"/>
-    <w:pitch w:val="fixed"/>
-    <w:sig w:usb0="E10002FF" w:usb1="4000FCFF" w:usb2="00000009" w:usb3="00000000" w:csb0="0000019F" w:csb1="00000000"/>
-  </w:font>
-</w:fonts>
-</file>
-
-<file path=word/glossary/settings.xml><?xml version="1.0" encoding="utf-8"?>
-<w:settings xmlns:mc="http://schemas.openxmlformats.org/markup-compatibility/2006" xmlns:o="urn:schemas-microsoft-com:office:office" xmlns:r="http://schemas.openxmlformats.org/officeDocument/2006/relationships" xmlns:m="http://schemas.openxmlformats.org/officeDocument/2006/math" xmlns:v="urn:schemas-microsoft-com:vml" xmlns:w10="urn:schemas-microsoft-com:office:word" xmlns:w="http://schemas.openxmlformats.org/wordprocessingml/2006/main" xmlns:w14="http://schemas.microsoft.com/office/word/2010/wordml" xmlns:w15="http://schemas.microsoft.com/office/word/2012/wordml" xmlns:sl="http://schemas.openxmlformats.org/schemaLibrary/2006/main" mc:Ignorable="w14 w15">
-  <w:view w:val="normal"/>
-  <w:defaultTabStop w:val="720"/>
-  <w:characterSpacingControl w:val="doNotCompress"/>
-  <w:compat>
-    <w:useFELayout/>
-    <w:compatSetting w:name="compatibilityMode" w:uri="http://schemas.microsoft.com/office/word" w:val="15"/>
-    <w:compatSetting w:name="overrideTableStyleFontSizeAndJustification" w:uri="http://schemas.microsoft.com/office/word" w:val="1"/>
-    <w:compatSetting w:name="enableOpenTypeFeatures" w:uri="http://schemas.microsoft.com/office/word" w:val="1"/>
-    <w:compatSetting w:name="doNotFlipMirrorIndents" w:uri="http://schemas.microsoft.com/office/word" w:val="1"/>
-    <w:compatSetting w:name="differentiateMultirowTableHeaders" w:uri="http://schemas.microsoft.com/office/word" w:val="1"/>
-  </w:compat>
-  <w:rsids>
-    <w:rsidRoot w:val="004C11EA"/>
-    <w:rsid w:val="004C11EA"/>
-  </w:rsids>
-  <m:mathPr>
-    <m:mathFont m:val="Cambria Math"/>
-    <m:brkBin m:val="before"/>
-    <m:brkBinSub m:val="--"/>
-    <m:smallFrac m:val="0"/>
-    <m:dispDef/>
-    <m:lMargin m:val="0"/>
-    <m:rMargin m:val="0"/>
-    <m:defJc m:val="centerGroup"/>
-    <m:wrapIndent m:val="1440"/>
-    <m:intLim m:val="subSup"/>
-    <m:naryLim m:val="undOvr"/>
-  </m:mathPr>
-  <w:themeFontLang w:val="en-SG" w:eastAsia="zh-CN"/>
-  <w:clrSchemeMapping w:bg1="light1" w:t1="dark1" w:bg2="light2" w:t2="dark2" w:accent1="accent1" w:accent2="accent2" w:accent3="accent3" w:accent4="accent4" w:accent5="accent5" w:accent6="accent6" w:hyperlink="hyperlink" w:followedHyperlink="followedHyperlink"/>
-  <w:decimalSymbol w:val="."/>
-  <w:listSeparator w:val=","/>
-  <w15:chartTrackingRefBased/>
-</w:settings>
-</file>
-
-<file path=word/glossary/styles.xml><?xml version="1.0" encoding="utf-8"?>
-<w:styles xmlns:mc="http://schemas.openxmlformats.org/markup-compatibility/2006" xmlns:r="http://schemas.openxmlformats.org/officeDocument/2006/relationships" xmlns:w="http://schemas.openxmlformats.org/wordprocessingml/2006/main" xmlns:w14="http://schemas.microsoft.com/office/word/2010/wordml" xmlns:w15="http://schemas.microsoft.com/office/word/2012/wordml" mc:Ignorable="w14 w15">
-  <w:docDefaults>
-    <w:rPrDefault>
-      <w:rPr>
-        <w:rFonts w:asciiTheme="minorHAnsi" w:eastAsiaTheme="minorEastAsia" w:hAnsiTheme="minorHAnsi" w:cstheme="minorBidi"/>
-        <w:sz w:val="22"/>
-        <w:szCs w:val="22"/>
-        <w:lang w:val="en-SG" w:eastAsia="zh-CN" w:bidi="ar-SA"/>
-      </w:rPr>
-    </w:rPrDefault>
-    <w:pPrDefault>
-      <w:pPr>
-        <w:spacing w:after="160" w:line="259" w:lineRule="auto"/>
-      </w:pPr>
-    </w:pPrDefault>
-  </w:docDefaults>
-  <w:latentStyles w:defLockedState="0" w:defUIPriority="99" w:defSemiHidden="0" w:defUnhideWhenUsed="0" w:defQFormat="0" w:count="371">
-    <w:lsdException w:name="Normal" w:uiPriority="0" w:qFormat="1"/>
-    <w:lsdException w:name="heading 1" w:uiPriority="9" w:qFormat="1"/>
-    <w:lsdException w:name="heading 2" w:semiHidden="1" w:uiPriority="9" w:unhideWhenUsed="1" w:qFormat="1"/>
-    <w:lsdException w:name="heading 3" w:semiHidden="1" w:uiPriority="9" w:unhideWhenUsed="1" w:qFormat="1"/>
-    <w:lsdException w:name="heading 4" w:semiHidden="1" w:uiPriority="9" w:unhideWhenUsed="1" w:qFormat="1"/>
-    <w:lsdException w:name="heading 5" w:semiHidden="1" w:uiPriority="9" w:unhideWhenUsed="1" w:qFormat="1"/>
-    <w:lsdException w:name="heading 6" w:semiHidden="1" w:uiPriority="9" w:unhideWhenUsed="1" w:qFormat="1"/>
-    <w:lsdException w:name="heading 7" w:semiHidden="1" w:uiPriority="9" w:unhideWhenUsed="1" w:qFormat="1"/>
-    <w:lsdException w:name="heading 8" w:semiHidden="1" w:uiPriority="9" w:unhideWhenUsed="1" w:qFormat="1"/>
-    <w:lsdException w:name="heading 9" w:semiHidden="1" w:uiPriority="9" w:unhideWhenUsed="1" w:qFormat="1"/>
-    <w:lsdException w:name="index 1" w:semiHidden="1" w:unhideWhenUsed="1"/>
-    <w:lsdException w:name="index 2" w:semiHidden="1" w:unhideWhenUsed="1"/>
-    <w:lsdException w:name="index 3" w:semiHidden="1" w:unhideWhenUsed="1"/>
-    <w:lsdException w:name="index 4" w:semiHidden="1" w:unhideWhenUsed="1"/>
-    <w:lsdException w:name="index 5" w:semiHidden="1" w:unhideWhenUsed="1"/>
-    <w:lsdException w:name="index 6" w:semiHidden="1" w:unhideWhenUsed="1"/>
-    <w:lsdException w:name="index 7" w:semiHidden="1" w:unhideWhenUsed="1"/>
-    <w:lsdException w:name="index 8" w:semiHidden="1" w:unhideWhenUsed="1"/>
-    <w:lsdException w:name="index 9" w:semiHidden="1" w:unhideWhenUsed="1"/>
-    <w:lsdException w:name="toc 1" w:semiHidden="1" w:uiPriority="39" w:unhideWhenUsed="1"/>
-    <w:lsdException w:name="toc 2" w:semiHidden="1" w:uiPriority="39" w:unhideWhenUsed="1"/>
-    <w:lsdException w:name="toc 3" w:semiHidden="1" w:uiPriority="39" w:unhideWhenUsed="1"/>
-    <w:lsdException w:name="toc 4" w:semiHidden="1" w:uiPriority="39" w:unhideWhenUsed="1"/>
-    <w:lsdException w:name="toc 5" w:semiHidden="1" w:uiPriority="39" w:unhideWhenUsed="1"/>
-    <w:lsdException w:name="toc 6" w:semiHidden="1" w:uiPriority="39" w:unhideWhenUsed="1"/>
-    <w:lsdException w:name="toc 7" w:semiHidden="1" w:uiPriority="39" w:unhideWhenUsed="1"/>
-    <w:lsdException w:name="toc 8" w:semiHidden="1" w:uiPriority="39" w:unhideWhenUsed="1"/>
-    <w:lsdException w:name="toc 9" w:semiHidden="1" w:uiPriority="39" w:unhideWhenUsed="1"/>
-    <w:lsdException w:name="Normal Indent" w:semiHidden="1" w:unhideWhenUsed="1"/>
-    <w:lsdException w:name="footnote text" w:semiHidden="1" w:unhideWhenUsed="1"/>
-    <w:lsdException w:name="annotation text" w:semiHidden="1" w:unhideWhenUsed="1"/>
-    <w:lsdException w:name="header" w:semiHidden="1" w:unhideWhenUsed="1"/>
-    <w:lsdException w:name="footer" w:semiHidden="1" w:unhideWhenUsed="1"/>
-    <w:lsdException w:name="index heading" w:semiHidden="1" w:unhideWhenUsed="1"/>
-    <w:lsdException w:name="caption" w:semiHidden="1" w:uiPriority="35" w:unhideWhenUsed="1" w:qFormat="1"/>
-    <w:lsdException w:name="table of figures" w:semiHidden="1" w:unhideWhenUsed="1"/>
-    <w:lsdException w:name="envelope address" w:semiHidden="1" w:unhideWhenUsed="1"/>
-    <w:lsdException w:name="envelope return" w:semiHidden="1" w:unhideWhenUsed="1"/>
-    <w:lsdException w:name="footnote reference" w:semiHidden="1" w:unhideWhenUsed="1"/>
-    <w:lsdException w:name="annotation reference" w:semiHidden="1" w:unhideWhenUsed="1"/>
-    <w:lsdException w:name="line number" w:semiHidden="1" w:unhideWhenUsed="1"/>
-    <w:lsdException w:name="page number" w:semiHidden="1" w:unhideWhenUsed="1"/>
-    <w:lsdException w:name="endnote reference" w:semiHidden="1" w:unhideWhenUsed="1"/>
-    <w:lsdException w:name="endnote text" w:semiHidden="1" w:unhideWhenUsed="1"/>
-    <w:lsdException w:name="table of authorities" w:semiHidden="1" w:unhideWhenUsed="1"/>
-    <w:lsdException w:name="macro" w:semiHidden="1" w:unhideWhenUsed="1"/>
-    <w:lsdException w:name="toa heading" w:semiHidden="1" w:unhideWhenUsed="1"/>
-    <w:lsdException w:name="List" w:semiHidden="1" w:unhideWhenUsed="1"/>
-    <w:lsdException w:name="List Bullet" w:semiHidden="1" w:unhideWhenUsed="1"/>
-    <w:lsdException w:name="List Number" w:semiHidden="1" w:unhideWhenUsed="1"/>
-    <w:lsdException w:name="List 2" w:semiHidden="1" w:unhideWhenUsed="1"/>
-    <w:lsdException w:name="List 3" w:semiHidden="1" w:unhideWhenUsed="1"/>
-    <w:lsdException w:name="List 4" w:semiHidden="1" w:unhideWhenUsed="1"/>
-    <w:lsdException w:name="List 5" w:semiHidden="1" w:unhideWhenUsed="1"/>
-    <w:lsdException w:name="List Bullet 2" w:semiHidden="1" w:unhideWhenUsed="1"/>
-    <w:lsdException w:name="List Bullet 3" w:semiHidden="1" w:unhideWhenUsed="1"/>
-    <w:lsdException w:name="List Bullet 4" w:semiHidden="1" w:unhideWhenUsed="1"/>
-    <w:lsdException w:name="List Bullet 5" w:semiHidden="1" w:unhideWhenUsed="1"/>
-    <w:lsdException w:name="List Number 2" w:semiHidden="1" w:unhideWhenUsed="1"/>
-    <w:lsdException w:name="List Number 3" w:semiHidden="1" w:unhideWhenUsed="1"/>
-    <w:lsdException w:name="List Number 4" w:semiHidden="1" w:unhideWhenUsed="1"/>
-    <w:lsdException w:name="List Number 5" w:semiHidden="1" w:unhideWhenUsed="1"/>
-    <w:lsdException w:name="Title" w:uiPriority="10" w:qFormat="1"/>
-    <w:lsdException w:name="Closing" w:semiHidden="1" w:unhideWhenUsed="1"/>
-    <w:lsdException w:name="Signature" w:semiHidden="1" w:unhideWhenUsed="1"/>
-    <w:lsdException w:name="Default Paragraph Font" w:semiHidden="1" w:uiPriority="1" w:unhideWhenUsed="1"/>
-    <w:lsdException w:name="Body Text" w:semiHidden="1" w:unhideWhenUsed="1"/>
-    <w:lsdException w:name="Body Text Indent" w:semiHidden="1" w:unhideWhenUsed="1"/>
-    <w:lsdException w:name="List Continue" w:semiHidden="1" w:unhideWhenUsed="1"/>
-    <w:lsdException w:name="List Continue 2" w:semiHidden="1" w:unhideWhenUsed="1"/>
-    <w:lsdException w:name="List Continue 3" w:semiHidden="1" w:unhideWhenUsed="1"/>
-    <w:lsdException w:name="List Continue 4" w:semiHidden="1" w:unhideWhenUsed="1"/>
-    <w:lsdException w:name="List Continue 5" w:semiHidden="1" w:unhideWhenUsed="1"/>
-    <w:lsdException w:name="Message Header" w:semiHidden="1" w:unhideWhenUsed="1"/>
-    <w:lsdException w:name="Subtitle" w:uiPriority="11" w:qFormat="1"/>
-    <w:lsdException w:name="Salutation" w:semiHidden="1" w:unhideWhenUsed="1"/>
-    <w:lsdException w:name="Date" w:semiHidden="1" w:unhideWhenUsed="1"/>
-    <w:lsdException w:name="Body Text First Indent" w:semiHidden="1" w:unhideWhenUsed="1"/>
-    <w:lsdException w:name="Body Text First Indent 2" w:semiHidden="1" w:unhideWhenUsed="1"/>
-    <w:lsdException w:name="Note Heading" w:semiHidden="1" w:unhideWhenUsed="1"/>
-    <w:lsdException w:name="Body Text 2" w:semiHidden="1" w:unhideWhenUsed="1"/>
-    <w:lsdException w:name="Body Text 3" w:semiHidden="1" w:unhideWhenUsed="1"/>
-    <w:lsdException w:name="Body Text Indent 2" w:semiHidden="1" w:unhideWhenUsed="1"/>
-    <w:lsdException w:name="Body Text Indent 3" w:semiHidden="1" w:unhideWhenUsed="1"/>
-    <w:lsdException w:name="Block Text" w:semiHidden="1" w:unhideWhenUsed="1"/>
-    <w:lsdException w:name="Hyperlink" w:semiHidden="1" w:unhideWhenUsed="1"/>
-    <w:lsdException w:name="FollowedHyperlink" w:semiHidden="1" w:unhideWhenUsed="1"/>
-    <w:lsdException w:name="Strong" w:uiPriority="22" w:qFormat="1"/>
-    <w:lsdException w:name="Emphasis" w:uiPriority="20" w:qFormat="1"/>
-    <w:lsdException w:name="Document Map" w:semiHidden="1" w:unhideWhenUsed="1"/>
-    <w:lsdException w:name="Plain Text" w:semiHidden="1" w:unhideWhenUsed="1"/>
-    <w:lsdException w:name="E-mail Signature" w:semiHidden="1" w:unhideWhenUsed="1"/>
-    <w:lsdException w:name="HTML Top of Form" w:semiHidden="1" w:unhideWhenUsed="1"/>
-    <w:lsdException w:name="HTML Bottom of Form" w:semiHidden="1" w:unhideWhenUsed="1"/>
-    <w:lsdException w:name="Normal (Web)" w:semiHidden="1" w:unhideWhenUsed="1"/>
-    <w:lsdException w:name="HTML Acronym" w:semiHidden="1" w:unhideWhenUsed="1"/>
-    <w:lsdException w:name="HTML Address" w:semiHidden="1" w:unhideWhenUsed="1"/>
-    <w:lsdException w:name="HTML Cite" w:semiHidden="1" w:unhideWhenUsed="1"/>
-    <w:lsdException w:name="HTML Code" w:semiHidden="1" w:unhideWhenUsed="1"/>
-    <w:lsdException w:name="HTML Definition" w:semiHidden="1" w:unhideWhenUsed="1"/>
-    <w:lsdException w:name="HTML Keyboard" w:semiHidden="1" w:unhideWhenUsed="1"/>
-    <w:lsdException w:name="HTML Preformatted" w:semiHidden="1" w:unhideWhenUsed="1"/>
-    <w:lsdException w:name="HTML Sample" w:semiHidden="1" w:unhideWhenUsed="1"/>
-    <w:lsdException w:name="HTML Typewriter" w:semiHidden="1" w:unhideWhenUsed="1"/>
-    <w:lsdException w:name="HTML Variable" w:semiHidden="1" w:unhideWhenUsed="1"/>
-    <w:lsdException w:name="Normal Table" w:semiHidden="1" w:unhideWhenUsed="1"/>
-    <w:lsdException w:name="annotation subject" w:semiHidden="1" w:unhideWhenUsed="1"/>
-    <w:lsdException w:name="No List" w:semiHidden="1" w:unhideWhenUsed="1"/>
-    <w:lsdException w:name="Outline List 1" w:semiHidden="1" w:unhideWhenUsed="1"/>
-    <w:lsdException w:name="Outline List 2" w:semiHidden="1" w:unhideWhenUsed="1"/>
-    <w:lsdException w:name="Outline List 3" w:semiHidden="1" w:unhideWhenUsed="1"/>
-    <w:lsdException w:name="Table Simple 1" w:semiHidden="1" w:unhideWhenUsed="1"/>
-    <w:lsdException w:name="Table Simple 2" w:semiHidden="1" w:unhideWhenUsed="1"/>
-    <w:lsdException w:name="Table Simple 3" w:semiHidden="1" w:unhideWhenUsed="1"/>
-    <w:lsdException w:name="Table Classic 1" w:semiHidden="1" w:unhideWhenUsed="1"/>
-    <w:lsdException w:name="Table Classic 2" w:semiHidden="1" w:unhideWhenUsed="1"/>
-    <w:lsdException w:name="Table Classic 3" w:semiHidden="1" w:unhideWhenUsed="1"/>
-    <w:lsdException w:name="Table Classic 4" w:semiHidden="1" w:unhideWhenUsed="1"/>
-    <w:lsdException w:name="Table Colorful 1" w:semiHidden="1" w:unhideWhenUsed="1"/>
-    <w:lsdException w:name="Table Colorful 2" w:semiHidden="1" w:unhideWhenUsed="1"/>
-    <w:lsdException w:name="Table Colorful 3" w:semiHidden="1" w:unhideWhenUsed="1"/>
-    <w:lsdException w:name="Table Columns 1" w:semiHidden="1" w:unhideWhenUsed="1"/>
-    <w:lsdException w:name="Table Columns 2" w:semiHidden="1" w:unhideWhenUsed="1"/>
-    <w:lsdException w:name="Table Columns 3" w:semiHidden="1" w:unhideWhenUsed="1"/>
-    <w:lsdException w:name="Table Columns 4" w:semiHidden="1" w:unhideWhenUsed="1"/>
-    <w:lsdException w:name="Table Columns 5" w:semiHidden="1" w:unhideWhenUsed="1"/>
-    <w:lsdException w:name="Table Grid 1" w:semiHidden="1" w:unhideWhenUsed="1"/>
-    <w:lsdException w:name="Table Grid 2" w:semiHidden="1" w:unhideWhenUsed="1"/>
-    <w:lsdException w:name="Table Grid 3" w:semiHidden="1" w:unhideWhenUsed="1"/>
-    <w:lsdException w:name="Table Grid 4" w:semiHidden="1" w:unhideWhenUsed="1"/>
-    <w:lsdException w:name="Table Grid 5" w:semiHidden="1" w:unhideWhenUsed="1"/>
-    <w:lsdException w:name="Table Grid 6" w:semiHidden="1" w:unhideWhenUsed="1"/>
-    <w:lsdException w:name="Table Grid 7" w:semiHidden="1" w:unhideWhenUsed="1"/>
-    <w:lsdException w:name="Table Grid 8" w:semiHidden="1" w:unhideWhenUsed="1"/>
-    <w:lsdException w:name="Table List 1" w:semiHidden="1" w:unhideWhenUsed="1"/>
-    <w:lsdException w:name="Table List 2" w:semiHidden="1" w:unhideWhenUsed="1"/>
-    <w:lsdException w:name="Table List 3" w:semiHidden="1" w:unhideWhenUsed="1"/>
-    <w:lsdException w:name="Table List 4" w:semiHidden="1" w:unhideWhenUsed="1"/>
-    <w:lsdException w:name="Table List 5" w:semiHidden="1" w:unhideWhenUsed="1"/>
-    <w:lsdException w:name="Table List 6" w:semiHidden="1" w:unhideWhenUsed="1"/>
-    <w:lsdException w:name="Table List 7" w:semiHidden="1" w:unhideWhenUsed="1"/>
-    <w:lsdException w:name="Table List 8" w:semiHidden="1" w:unhideWhenUsed="1"/>
-    <w:lsdException w:name="Table 3D effects 1" w:semiHidden="1" w:unhideWhenUsed="1"/>
-    <w:lsdException w:name="Table 3D effects 2" w:semiHidden="1" w:unhideWhenUsed="1"/>
-    <w:lsdException w:name="Table 3D effects 3" w:semiHidden="1" w:unhideWhenUsed="1"/>
-    <w:lsdException w:name="Table Contemporary" w:semiHidden="1" w:unhideWhenUsed="1"/>
-    <w:lsdException w:name="Table Elegant" w:semiHidden="1" w:unhideWhenUsed="1"/>
-    <w:lsdException w:name="Table Professional" w:semiHidden="1" w:unhideWhenUsed="1"/>
-    <w:lsdException w:name="Table Subtle 1" w:semiHidden="1" w:unhideWhenUsed="1"/>
-    <w:lsdException w:name="Table Subtle 2" w:semiHidden="1" w:unhideWhenUsed="1"/>
-    <w:lsdException w:name="Table Web 1" w:semiHidden="1" w:unhideWhenUsed="1"/>
-    <w:lsdException w:name="Table Web 2" w:semiHidden="1" w:unhideWhenUsed="1"/>
-    <w:lsdException w:name="Table Web 3" w:semiHidden="1" w:unhideWhenUsed="1"/>
-    <w:lsdException w:name="Balloon Text" w:semiHidden="1" w:unhideWhenUsed="1"/>
-    <w:lsdException w:name="Table Grid" w:uiPriority="39"/>
-    <w:lsdException w:name="Table Theme" w:semiHidden="1" w:unhideWhenUsed="1"/>
-    <w:lsdException w:name="Placeholder Text" w:semiHidden="1"/>
-    <w:lsdException w:name="No Spacing" w:uiPriority="1" w:qFormat="1"/>
-    <w:lsdException w:name="Light Shading" w:uiPriority="60"/>
-    <w:lsdException w:name="Light List" w:uiPriority="61"/>
-    <w:lsdException w:name="Light Grid" w:uiPriority="62"/>
-    <w:lsdException w:name="Medium Shading 1" w:uiPriority="63"/>
-    <w:lsdException w:name="Medium Shading 2" w:uiPriority="64"/>
-    <w:lsdException w:name="Medium List 1" w:uiPriority="65"/>
-    <w:lsdException w:name="Medium List 2" w:uiPriority="66"/>
-    <w:lsdException w:name="Medium Grid 1" w:uiPriority="67"/>
-    <w:lsdException w:name="Medium Grid 2" w:uiPriority="68"/>
-    <w:lsdException w:name="Medium Grid 3" w:uiPriority="69"/>
-    <w:lsdException w:name="Dark List" w:uiPriority="70"/>
-    <w:lsdException w:name="Colorful Shading" w:uiPriority="71"/>
-    <w:lsdException w:name="Colorful List" w:uiPriority="72"/>
-    <w:lsdException w:name="Colorful Grid" w:uiPriority="73"/>
-    <w:lsdException w:name="Light Shading Accent 1" w:uiPriority="60"/>
-    <w:lsdException w:name="Light List Accent 1" w:uiPriority="61"/>
-    <w:lsdException w:name="Light Grid Accent 1" w:uiPriority="62"/>
-    <w:lsdException w:name="Medium Shading 1 Accent 1" w:uiPriority="63"/>
-    <w:lsdException w:name="Medium Shading 2 Accent 1" w:uiPriority="64"/>
-    <w:lsdException w:name="Medium List 1 Accent 1" w:uiPriority="65"/>
-    <w:lsdException w:name="Revision" w:semiHidden="1"/>
-    <w:lsdException w:name="List Paragraph" w:uiPriority="34" w:qFormat="1"/>
-    <w:lsdException w:name="Quote" w:uiPriority="29" w:qFormat="1"/>
-    <w:lsdException w:name="Intense Quote" w:uiPriority="30" w:qFormat="1"/>
-    <w:lsdException w:name="Medium List 2 Accent 1" w:uiPriority="66"/>
-    <w:lsdException w:name="Medium Grid 1 Accent 1" w:uiPriority="67"/>
-    <w:lsdException w:name="Medium Grid 2 Accent 1" w:uiPriority="68"/>
-    <w:lsdException w:name="Medium Grid 3 Accent 1" w:uiPriority="69"/>
-    <w:lsdException w:name="Dark List Accent 1" w:uiPriority="70"/>
-    <w:lsdException w:name="Colorful Shading Accent 1" w:uiPriority="71"/>
-    <w:lsdException w:name="Colorful List Accent 1" w:uiPriority="72"/>
-    <w:lsdException w:name="Colorful Grid Accent 1" w:uiPriority="73"/>
-    <w:lsdException w:name="Light Shading Accent 2" w:uiPriority="60"/>
-    <w:lsdException w:name="Light List Accent 2" w:uiPriority="61"/>
-    <w:lsdException w:name="Light Grid Accent 2" w:uiPriority="62"/>
-    <w:lsdException w:name="Medium Shading 1 Accent 2" w:uiPriority="63"/>
-    <w:lsdException w:name="Medium Shading 2 Accent 2" w:uiPriority="64"/>
-    <w:lsdException w:name="Medium List 1 Accent 2" w:uiPriority="65"/>
-    <w:lsdException w:name="Medium List 2 Accent 2" w:uiPriority="66"/>
-    <w:lsdException w:name="Medium Grid 1 Accent 2" w:uiPriority="67"/>
-    <w:lsdException w:name="Medium Grid 2 Accent 2" w:uiPriority="68"/>
-    <w:lsdException w:name="Medium Grid 3 Accent 2" w:uiPriority="69"/>
-    <w:lsdException w:name="Dark List Accent 2" w:uiPriority="70"/>
-    <w:lsdException w:name="Colorful Shading Accent 2" w:uiPriority="71"/>
-    <w:lsdException w:name="Colorful List Accent 2" w:uiPriority="72"/>
-    <w:lsdException w:name="Colorful Grid Accent 2" w:uiPriority="73"/>
-    <w:lsdException w:name="Light Shading Accent 3" w:uiPriority="60"/>
-    <w:lsdException w:name="Light List Accent 3" w:uiPriority="61"/>
-    <w:lsdException w:name="Light Grid Accent 3" w:uiPriority="62"/>
-    <w:lsdException w:name="Medium Shading 1 Accent 3" w:uiPriority="63"/>
-    <w:lsdException w:name="Medium Shading 2 Accent 3" w:uiPriority="64"/>
-    <w:lsdException w:name="Medium List 1 Accent 3" w:uiPriority="65"/>
-    <w:lsdException w:name="Medium List 2 Accent 3" w:uiPriority="66"/>
-    <w:lsdException w:name="Medium Grid 1 Accent 3" w:uiPriority="67"/>
-    <w:lsdException w:name="Medium Grid 2 Accent 3" w:uiPriority="68"/>
-    <w:lsdException w:name="Medium Grid 3 Accent 3" w:uiPriority="69"/>
-    <w:lsdException w:name="Dark List Accent 3" w:uiPriority="70"/>
-    <w:lsdException w:name="Colorful Shading Accent 3" w:uiPriority="71"/>
-    <w:lsdException w:name="Colorful List Accent 3" w:uiPriority="72"/>
-    <w:lsdException w:name="Colorful Grid Accent 3" w:uiPriority="73"/>
-    <w:lsdException w:name="Light Shading Accent 4" w:uiPriority="60"/>
-    <w:lsdException w:name="Light List Accent 4" w:uiPriority="61"/>
-    <w:lsdException w:name="Light Grid Accent 4" w:uiPriority="62"/>
-    <w:lsdException w:name="Medium Shading 1 Accent 4" w:uiPriority="63"/>
-    <w:lsdException w:name="Medium Shading 2 Accent 4" w:uiPriority="64"/>
-    <w:lsdException w:name="Medium List 1 Accent 4" w:uiPriority="65"/>
-    <w:lsdException w:name="Medium List 2 Accent 4" w:uiPriority="66"/>
-    <w:lsdException w:name="Medium Grid 1 Accent 4" w:uiPriority="67"/>
-    <w:lsdException w:name="Medium Grid 2 Accent 4" w:uiPriority="68"/>
-    <w:lsdException w:name="Medium Grid 3 Accent 4" w:uiPriority="69"/>
-    <w:lsdException w:name="Dark List Accent 4" w:uiPriority="70"/>
-    <w:lsdException w:name="Colorful Shading Accent 4" w:uiPriority="71"/>
-    <w:lsdException w:name="Colorful List Accent 4" w:uiPriority="72"/>
-    <w:lsdException w:name="Colorful Grid Accent 4" w:uiPriority="73"/>
-    <w:lsdException w:name="Light Shading Accent 5" w:uiPriority="60"/>
-    <w:lsdException w:name="Light List Accent 5" w:uiPriority="61"/>
-    <w:lsdException w:name="Light Grid Accent 5" w:uiPriority="62"/>
-    <w:lsdException w:name="Medium Shading 1 Accent 5" w:uiPriority="63"/>
-    <w:lsdException w:name="Medium Shading 2 Accent 5" w:uiPriority="64"/>
-    <w:lsdException w:name="Medium List 1 Accent 5" w:uiPriority="65"/>
-    <w:lsdException w:name="Medium List 2 Accent 5" w:uiPriority="66"/>
-    <w:lsdException w:name="Medium Grid 1 Accent 5" w:uiPriority="67"/>
-    <w:lsdException w:name="Medium Grid 2 Accent 5" w:uiPriority="68"/>
-    <w:lsdException w:name="Medium Grid 3 Accent 5" w:uiPriority="69"/>
-    <w:lsdException w:name="Dark List Accent 5" w:uiPriority="70"/>
-    <w:lsdException w:name="Colorful Shading Accent 5" w:uiPriority="71"/>
-    <w:lsdException w:name="Colorful List Accent 5" w:uiPriority="72"/>
-    <w:lsdException w:name="Colorful Grid Accent 5" w:uiPriority="73"/>
-    <w:lsdException w:name="Light Shading Accent 6" w:uiPriority="60"/>
-    <w:lsdException w:name="Light List Accent 6" w:uiPriority="61"/>
-    <w:lsdException w:name="Light Grid Accent 6" w:uiPriority="62"/>
-    <w:lsdException w:name="Medium Shading 1 Accent 6" w:uiPriority="63"/>
-    <w:lsdException w:name="Medium Shading 2 Accent 6" w:uiPriority="64"/>
-    <w:lsdException w:name="Medium List 1 Accent 6" w:uiPriority="65"/>
-    <w:lsdException w:name="Medium List 2 Accent 6" w:uiPriority="66"/>
-    <w:lsdException w:name="Medium Grid 1 Accent 6" w:uiPriority="67"/>
-    <w:lsdException w:name="Medium Grid 2 Accent 6" w:uiPriority="68"/>
-    <w:lsdException w:name="Medium Grid 3 Accent 6" w:uiPriority="69"/>
-    <w:lsdException w:name="Dark List Accent 6" w:uiPriority="70"/>
-    <w:lsdException w:name="Colorful Shading Accent 6" w:uiPriority="71"/>
-    <w:lsdException w:name="Colorful List Accent 6" w:uiPriority="72"/>
-    <w:lsdException w:name="Colorful Grid Accent 6" w:uiPriority="73"/>
-    <w:lsdException w:name="Subtle Emphasis" w:uiPriority="19" w:qFormat="1"/>
-    <w:lsdException w:name="Intense Emphasis" w:uiPriority="21" w:qFormat="1"/>
-    <w:lsdException w:name="Subtle Reference" w:uiPriority="31" w:qFormat="1"/>
-    <w:lsdException w:name="Intense Reference" w:uiPriority="32" w:qFormat="1"/>
-    <w:lsdException w:name="Book Title" w:uiPriority="33" w:qFormat="1"/>
-    <w:lsdException w:name="Bibliography" w:semiHidden="1" w:uiPriority="37" w:unhideWhenUsed="1"/>
-    <w:lsdException w:name="TOC Heading" w:semiHidden="1" w:uiPriority="39" w:unhideWhenUsed="1" w:qFormat="1"/>
-    <w:lsdException w:name="Plain Table 1" w:uiPriority="41"/>
-    <w:lsdException w:name="Plain Table 2" w:uiPriority="42"/>
-    <w:lsdException w:name="Plain Table 3" w:uiPriority="43"/>
-    <w:lsdException w:name="Plain Table 4" w:uiPriority="44"/>
-    <w:lsdException w:name="Plain Table 5" w:uiPriority="45"/>
-    <w:lsdException w:name="Grid Table Light" w:uiPriority="40"/>
-    <w:lsdException w:name="Grid Table 1 Light" w:uiPriority="46"/>
-    <w:lsdException w:name="Grid Table 2" w:uiPriority="47"/>
-    <w:lsdException w:name="Grid Table 3" w:uiPriority="48"/>
-    <w:lsdException w:name="Grid Table 4" w:uiPriority="49"/>
-    <w:lsdException w:name="Grid Table 5 Dark" w:uiPriority="50"/>
-    <w:lsdException w:name="Grid Table 6 Colorful" w:uiPriority="51"/>
-    <w:lsdException w:name="Grid Table 7 Colorful" w:uiPriority="52"/>
-    <w:lsdException w:name="Grid Table 1 Light Accent 1" w:uiPriority="46"/>
-    <w:lsdException w:name="Grid Table 2 Accent 1" w:uiPriority="47"/>
-    <w:lsdException w:name="Grid Table 3 Accent 1" w:uiPriority="48"/>
-    <w:lsdException w:name="Grid Table 4 Accent 1" w:uiPriority="49"/>
-    <w:lsdException w:name="Grid Table 5 Dark Accent 1" w:uiPriority="50"/>
-    <w:lsdException w:name="Grid Table 6 Colorful Accent 1" w:uiPriority="51"/>
-    <w:lsdException w:name="Grid Table 7 Colorful Accent 1" w:uiPriority="52"/>
-    <w:lsdException w:name="Grid Table 1 Light Accent 2" w:uiPriority="46"/>
-    <w:lsdException w:name="Grid Table 2 Accent 2" w:uiPriority="47"/>
-    <w:lsdException w:name="Grid Table 3 Accent 2" w:uiPriority="48"/>
-    <w:lsdException w:name="Grid Table 4 Accent 2" w:uiPriority="49"/>
-    <w:lsdException w:name="Grid Table 5 Dark Accent 2" w:uiPriority="50"/>
-    <w:lsdException w:name="Grid Table 6 Colorful Accent 2" w:uiPriority="51"/>
-    <w:lsdException w:name="Grid Table 7 Colorful Accent 2" w:uiPriority="52"/>
-    <w:lsdException w:name="Grid Table 1 Light Accent 3" w:uiPriority="46"/>
-    <w:lsdException w:name="Grid Table 2 Accent 3" w:uiPriority="47"/>
-    <w:lsdException w:name="Grid Table 3 Accent 3" w:uiPriority="48"/>
-    <w:lsdException w:name="Grid Table 4 Accent 3" w:uiPriority="49"/>
-    <w:lsdException w:name="Grid Table 5 Dark Accent 3" w:uiPriority="50"/>
-    <w:lsdException w:name="Grid Table 6 Colorful Accent 3" w:uiPriority="51"/>
-    <w:lsdException w:name="Grid Table 7 Colorful Accent 3" w:uiPriority="52"/>
-    <w:lsdException w:name="Grid Table 1 Light Accent 4" w:uiPriority="46"/>
-    <w:lsdException w:name="Grid Table 2 Accent 4" w:uiPriority="47"/>
-    <w:lsdException w:name="Grid Table 3 Accent 4" w:uiPriority="48"/>
-    <w:lsdException w:name="Grid Table 4 Accent 4" w:uiPriority="49"/>
-    <w:lsdException w:name="Grid Table 5 Dark Accent 4" w:uiPriority="50"/>
-    <w:lsdException w:name="Grid Table 6 Colorful Accent 4" w:uiPriority="51"/>
-    <w:lsdException w:name="Grid Table 7 Colorful Accent 4" w:uiPriority="52"/>
-    <w:lsdException w:name="Grid Table 1 Light Accent 5" w:uiPriority="46"/>
-    <w:lsdException w:name="Grid Table 2 Accent 5" w:uiPriority="47"/>
-    <w:lsdException w:name="Grid Table 3 Accent 5" w:uiPriority="48"/>
-    <w:lsdException w:name="Grid Table 4 Accent 5" w:uiPriority="49"/>
-    <w:lsdException w:name="Grid Table 5 Dark Accent 5" w:uiPriority="50"/>
-    <w:lsdException w:name="Grid Table 6 Colorful Accent 5" w:uiPriority="51"/>
-    <w:lsdException w:name="Grid Table 7 Colorful Accent 5" w:uiPriority="52"/>
-    <w:lsdException w:name="Grid Table 1 Light Accent 6" w:uiPriority="46"/>
-    <w:lsdException w:name="Grid Table 2 Accent 6" w:uiPriority="47"/>
-    <w:lsdException w:name="Grid Table 3 Accent 6" w:uiPriority="48"/>
-    <w:lsdException w:name="Grid Table 4 Accent 6" w:uiPriority="49"/>
-    <w:lsdException w:name="Grid Table 5 Dark Accent 6" w:uiPriority="50"/>
-    <w:lsdException w:name="Grid Table 6 Colorful Accent 6" w:uiPriority="51"/>
-    <w:lsdException w:name="Grid Table 7 Colorful Accent 6" w:uiPriority="52"/>
-    <w:lsdException w:name="List Table 1 Light" w:uiPriority="46"/>
-    <w:lsdException w:name="List Table 2" w:uiPriority="47"/>
-    <w:lsdException w:name="List Table 3" w:uiPriority="48"/>
-    <w:lsdException w:name="List Table 4" w:uiPriority="49"/>
-    <w:lsdException w:name="List Table 5 Dark" w:uiPriority="50"/>
-    <w:lsdException w:name="List Table 6 Colorful" w:uiPriority="51"/>
-    <w:lsdException w:name="List Table 7 Colorful" w:uiPriority="52"/>
-    <w:lsdException w:name="List Table 1 Light Accent 1" w:uiPriority="46"/>
-    <w:lsdException w:name="List Table 2 Accent 1" w:uiPriority="47"/>
-    <w:lsdException w:name="List Table 3 Accent 1" w:uiPriority="48"/>
-    <w:lsdException w:name="List Table 4 Accent 1" w:uiPriority="49"/>
-    <w:lsdException w:name="List Table 5 Dark Accent 1" w:uiPriority="50"/>
-    <w:lsdException w:name="List Table 6 Colorful Accent 1" w:uiPriority="51"/>
-    <w:lsdException w:name="List Table 7 Colorful Accent 1" w:uiPriority="52"/>
-    <w:lsdException w:name="List Table 1 Light Accent 2" w:uiPriority="46"/>
-    <w:lsdException w:name="List Table 2 Accent 2" w:uiPriority="47"/>
-    <w:lsdException w:name="List Table 3 Accent 2" w:uiPriority="48"/>
-    <w:lsdException w:name="List Table 4 Accent 2" w:uiPriority="49"/>
-    <w:lsdException w:name="List Table 5 Dark Accent 2" w:uiPriority="50"/>
-    <w:lsdException w:name="List Table 6 Colorful Accent 2" w:uiPriority="51"/>
-    <w:lsdException w:name="List Table 7 Colorful Accent 2" w:uiPriority="52"/>
-    <w:lsdException w:name="List Table 1 Light Accent 3" w:uiPriority="46"/>
-    <w:lsdException w:name="List Table 2 Accent 3" w:uiPriority="47"/>
-    <w:lsdException w:name="List Table 3 Accent 3" w:uiPriority="48"/>
-    <w:lsdException w:name="List Table 4 Accent 3" w:uiPriority="49"/>
-    <w:lsdException w:name="List Table 5 Dark Accent 3" w:uiPriority="50"/>
-    <w:lsdException w:name="List Table 6 Colorful Accent 3" w:uiPriority="51"/>
-    <w:lsdException w:name="List Table 7 Colorful Accent 3" w:uiPriority="52"/>
-    <w:lsdException w:name="List Table 1 Light Accent 4" w:uiPriority="46"/>
-    <w:lsdException w:name="List Table 2 Accent 4" w:uiPriority="47"/>
-    <w:lsdException w:name="List Table 3 Accent 4" w:uiPriority="48"/>
-    <w:lsdException w:name="List Table 4 Accent 4" w:uiPriority="49"/>
-    <w:lsdException w:name="List Table 5 Dark Accent 4" w:uiPriority="50"/>
-    <w:lsdException w:name="List Table 6 Colorful Accent 4" w:uiPriority="51"/>
-    <w:lsdException w:name="List Table 7 Colorful Accent 4" w:uiPriority="52"/>
-    <w:lsdException w:name="List Table 1 Light Accent 5" w:uiPriority="46"/>
-    <w:lsdException w:name="List Table 2 Accent 5" w:uiPriority="47"/>
-    <w:lsdException w:name="List Table 3 Accent 5" w:uiPriority="48"/>
-    <w:lsdException w:name="List Table 4 Accent 5" w:uiPriority="49"/>
-    <w:lsdException w:name="List Table 5 Dark Accent 5" w:uiPriority="50"/>
-    <w:lsdException w:name="List Table 6 Colorful Accent 5" w:uiPriority="51"/>
-    <w:lsdException w:name="List Table 7 Colorful Accent 5" w:uiPriority="52"/>
-    <w:lsdException w:name="List Table 1 Light Accent 6" w:uiPriority="46"/>
-    <w:lsdException w:name="List Table 2 Accent 6" w:uiPriority="47"/>
-    <w:lsdException w:name="List Table 3 Accent 6" w:uiPriority="48"/>
-    <w:lsdException w:name="List Table 4 Accent 6" w:uiPriority="49"/>
-    <w:lsdException w:name="List Table 5 Dark Accent 6" w:uiPriority="50"/>
-    <w:lsdException w:name="List Table 6 Colorful Accent 6" w:uiPriority="51"/>
-    <w:lsdException w:name="List Table 7 Colorful Accent 6" w:uiPriority="52"/>
-  </w:latentStyles>
-  <w:style w:type="paragraph" w:default="1" w:styleId="Normal">
-    <w:name w:val="Normal"/>
-    <w:qFormat/>
-  </w:style>
-  <w:style w:type="character" w:default="1" w:styleId="DefaultParagraphFont">
-    <w:name w:val="Default Paragraph Font"/>
-    <w:uiPriority w:val="1"/>
-    <w:semiHidden/>
-    <w:unhideWhenUsed/>
-  </w:style>
-  <w:style w:type="table" w:default="1" w:styleId="TableNormal">
-    <w:name w:val="Normal Table"/>
-    <w:uiPriority w:val="99"/>
-    <w:semiHidden/>
-    <w:unhideWhenUsed/>
-    <w:tblPr>
-      <w:tblInd w:w="0" w:type="dxa"/>
-      <w:tblCellMar>
-        <w:top w:w="0" w:type="dxa"/>
-        <w:left w:w="108" w:type="dxa"/>
-        <w:bottom w:w="0" w:type="dxa"/>
-        <w:right w:w="108" w:type="dxa"/>
-      </w:tblCellMar>
-    </w:tblPr>
-  </w:style>
-  <w:style w:type="numbering" w:default="1" w:styleId="NoList">
-    <w:name w:val="No List"/>
-    <w:uiPriority w:val="99"/>
-    <w:semiHidden/>
-    <w:unhideWhenUsed/>
-  </w:style>
-  <w:style w:type="paragraph" w:customStyle="1" w:styleId="8C9D3DBCC698489BB85FC10C4D7A65FC">
-    <w:name w:val="8C9D3DBCC698489BB85FC10C4D7A65FC"/>
-    <w:rsid w:val="004C11EA"/>
-  </w:style>
-  <w:style w:type="paragraph" w:customStyle="1" w:styleId="5E278340562D479A8C584D822E78C360">
-    <w:name w:val="5E278340562D479A8C584D822E78C360"/>
-    <w:rsid w:val="004C11EA"/>
-  </w:style>
-  <w:style w:type="paragraph" w:customStyle="1" w:styleId="778E681241BA48F0BE5BFACEF49059E3">
-    <w:name w:val="778E681241BA48F0BE5BFACEF49059E3"/>
-    <w:rsid w:val="004C11EA"/>
-  </w:style>
-</w:styles>
-</file>
-
-<file path=word/glossary/webSettings.xml><?xml version="1.0" encoding="utf-8"?>
-<w:webSettings xmlns:mc="http://schemas.openxmlformats.org/markup-compatibility/2006" xmlns:r="http://schemas.openxmlformats.org/officeDocument/2006/relationships" xmlns:w="http://schemas.openxmlformats.org/wordprocessingml/2006/main" xmlns:w14="http://schemas.microsoft.com/office/word/2010/wordml" xmlns:w15="http://schemas.microsoft.com/office/word/2012/wordml" mc:Ignorable="w14 w15">
-  <w:optimizeForBrowser/>
-  <w:allowPNG/>
-</w:webSettings>
-</file>
-
 <file path=word/theme/theme1.xml><?xml version="1.0" encoding="utf-8"?>
 <a:theme xmlns:a="http://schemas.openxmlformats.org/drawingml/2006/main" name="Office Theme">
   <a:themeElements>
@@ -10059,7 +9490,7 @@
 </file>
 
 <file path=customXml/itemProps1.xml><?xml version="1.0" encoding="utf-8"?>
-<ds:datastoreItem xmlns:ds="http://schemas.openxmlformats.org/officeDocument/2006/customXml" ds:itemID="{90D2D835-5602-4707-A691-7DDCC9A373A4}">
+<ds:datastoreItem xmlns:ds="http://schemas.openxmlformats.org/officeDocument/2006/customXml" ds:itemID="{C447230D-DB36-41A7-87C2-07635D437E75}">
   <ds:schemaRefs>
     <ds:schemaRef ds:uri="http://schemas.openxmlformats.org/officeDocument/2006/bibliography"/>
   </ds:schemaRefs>

</xml_diff>